<commit_message>
CU01 - ABM Proyecto Corrección ortografia en el EA
</commit_message>
<xml_diff>
--- a/docs/Desarrollo/Casos de Uso/CU01 - ABM Proyecto.docx
+++ b/docs/Desarrollo/Casos de Uso/CU01 - ABM Proyecto.docx
@@ -179,6 +179,17 @@
                 <w:lang w:val="es-ES" w:eastAsia="es-ES"/>
               </w:rPr>
               <w:t>Funcionalidad que permite la creación, modificación y eliminación de proyectos en la aplicación</w:t>
+            </w:r>
+            <w:r>
+              <w:rPr>
+                <w:rFonts w:eastAsia="Times New Roman" w:cs="Times New Roman"/>
+                <w:b w:val="0"/>
+                <w:i/>
+                <w:iCs/>
+                <w:color w:val="auto"/>
+                <w:lang w:val="es-ES" w:eastAsia="es-ES"/>
+              </w:rPr>
+              <w:t>.</w:t>
             </w:r>
           </w:p>
         </w:tc>
@@ -365,23 +376,22 @@
               <w:rPr>
                 <w:rFonts w:eastAsia="Times New Roman" w:cs="Times New Roman"/>
                 <w:b w:val="0"/>
-                <w:bCs w:val="0"/>
                 <w:i/>
                 <w:iCs/>
                 <w:color w:val="auto"/>
-                <w:lang w:val="es-ES_tradnl" w:eastAsia="es-ES"/>
+                <w:lang w:val="es-ES" w:eastAsia="es-ES"/>
               </w:rPr>
             </w:pPr>
             <w:r>
               <w:rPr>
-                <w:rFonts w:eastAsia="Times New Roman" w:cs="Times New Roman"/>
+                <w:rFonts w:ascii="Calibri" w:eastAsia="Times New Roman" w:hAnsi="Calibri" w:cs="Times New Roman"/>
                 <w:b w:val="0"/>
                 <w:i/>
                 <w:iCs/>
                 <w:color w:val="auto"/>
-                <w:lang w:val="es-ES_tradnl" w:eastAsia="es-ES"/>
+                <w:lang w:val="es-ES" w:eastAsia="es-ES"/>
               </w:rPr>
-              <w:t>El usuario debe estar logueado</w:t>
+              <w:t>El usuario debe tener permisos para poder crear proyectos</w:t>
             </w:r>
           </w:p>
           <w:p>
@@ -394,23 +404,22 @@
               <w:rPr>
                 <w:rFonts w:eastAsia="Times New Roman" w:cs="Times New Roman"/>
                 <w:b w:val="0"/>
-                <w:bCs w:val="0"/>
                 <w:i/>
                 <w:iCs/>
                 <w:color w:val="auto"/>
-                <w:lang w:val="es-ES_tradnl" w:eastAsia="es-ES"/>
+                <w:lang w:val="es-ES" w:eastAsia="es-ES"/>
               </w:rPr>
             </w:pPr>
             <w:r>
               <w:rPr>
-                <w:rFonts w:eastAsia="Times New Roman" w:cs="Times New Roman"/>
+                <w:rFonts w:ascii="Calibri" w:eastAsia="Times New Roman" w:hAnsi="Calibri" w:cs="Times New Roman"/>
                 <w:b w:val="0"/>
                 <w:i/>
                 <w:iCs/>
                 <w:color w:val="auto"/>
-                <w:lang w:val="es-ES_tradnl" w:eastAsia="es-ES"/>
+                <w:lang w:val="es-ES" w:eastAsia="es-ES"/>
               </w:rPr>
-              <w:t>Se debe elegir el proyecto al cual se desea modificar las alarmas</w:t>
+              <w:t>El usuario debe haber ingresado con su nombre de usuario y contraseña</w:t>
             </w:r>
           </w:p>
         </w:tc>
@@ -476,7 +485,7 @@
                 <w:color w:val="auto"/>
                 <w:lang w:val="es-ES" w:eastAsia="es-ES"/>
               </w:rPr>
-              <w:t>Configuración de las alertas que el sistema debe chequear para informar a los usuarios del proyecto.</w:t>
+              <w:t>Creación, modificación o  eliminación de un proyecto.</w:t>
             </w:r>
           </w:p>
         </w:tc>
@@ -540,6 +549,17 @@
                 <w:lang w:val="es-ES" w:eastAsia="es-ES"/>
               </w:rPr>
             </w:pPr>
+            <w:r>
+              <w:rPr>
+                <w:rFonts w:eastAsia="Times New Roman" w:cs="Times New Roman"/>
+                <w:b w:val="0"/>
+                <w:i/>
+                <w:iCs/>
+                <w:color w:val="auto"/>
+                <w:lang w:val="es-ES" w:eastAsia="es-ES"/>
+              </w:rPr>
+              <w:t>CU15</w:t>
+            </w:r>
           </w:p>
         </w:tc>
       </w:tr>
@@ -581,13 +601,34 @@
               <w:rPr>
                 <w:rFonts w:eastAsia="Times New Roman" w:cs="Times New Roman"/>
                 <w:b w:val="0"/>
-                <w:bCs w:val="0"/>
                 <w:i/>
                 <w:iCs/>
-                <w:color w:val="0070C0"/>
+                <w:color w:val="auto"/>
                 <w:lang w:val="es-ES" w:eastAsia="es-ES"/>
               </w:rPr>
             </w:pPr>
+            <w:r>
+              <w:rPr>
+                <w:rFonts w:eastAsia="Times New Roman" w:cs="Times New Roman"/>
+                <w:b w:val="0"/>
+                <w:i/>
+                <w:iCs/>
+                <w:color w:val="auto"/>
+                <w:lang w:val="es-ES" w:eastAsia="es-ES"/>
+              </w:rPr>
+              <w:t>RN19</w:t>
+            </w:r>
+            <w:r>
+              <w:rPr>
+                <w:rFonts w:eastAsia="Times New Roman" w:cs="Times New Roman"/>
+                <w:b w:val="0"/>
+                <w:i/>
+                <w:iCs/>
+                <w:color w:val="auto"/>
+                <w:lang w:val="es-ES" w:eastAsia="es-ES"/>
+              </w:rPr>
+              <w:t>, RN22</w:t>
+            </w:r>
           </w:p>
         </w:tc>
       </w:tr>
@@ -636,6 +677,17 @@
                 <w:lang w:val="es-ES" w:eastAsia="es-ES"/>
               </w:rPr>
             </w:pPr>
+            <w:r>
+              <w:rPr>
+                <w:rFonts w:eastAsia="Times New Roman" w:cs="Times New Roman"/>
+                <w:b w:val="0"/>
+                <w:i/>
+                <w:iCs/>
+                <w:color w:val="auto"/>
+                <w:lang w:val="es-ES" w:eastAsia="es-ES"/>
+              </w:rPr>
+              <w:t>RQ01</w:t>
+            </w:r>
           </w:p>
         </w:tc>
       </w:tr>
@@ -684,15 +736,16 @@
       </w:pPr>
       <w:r>
         <w:rPr>
-          <w:lang w:val="es-ES"/>
-        </w:rPr>
-        <w:t>El usuario creador del proyecto s</w:t>
-      </w:r>
-      <w:r>
-        <w:rPr>
-          <w:lang w:val="es-ES"/>
-        </w:rPr>
-        <w:t>elecciona la opción del menú para configurar las alertas de proyectos.</w:t>
+          <w:rFonts w:ascii="Calibri" w:eastAsia="Calibri" w:hAnsi="Calibri" w:cs="Times New Roman"/>
+          <w:lang w:val="es-ES"/>
+        </w:rPr>
+        <w:t>El usuario selecciona la opción ABM Proyectos</w:t>
+      </w:r>
+      <w:r>
+        <w:rPr>
+          <w:lang w:val="es-ES"/>
+        </w:rPr>
+        <w:t>.</w:t>
       </w:r>
     </w:p>
     <w:p>
@@ -711,15 +764,22 @@
       </w:pPr>
       <w:r>
         <w:rPr>
-          <w:lang w:val="es-ES"/>
-        </w:rPr>
-        <w:t>El sistema devuelve un listado con los nombres de los proyectos creados por el usuario.</w:t>
-      </w:r>
-      <w:r>
-        <w:rPr>
-          <w:lang w:val="es-ES"/>
-        </w:rPr>
-        <w:t xml:space="preserve"> (</w:t>
+          <w:rFonts w:ascii="Calibri" w:eastAsia="Calibri" w:hAnsi="Calibri" w:cs="Times New Roman"/>
+          <w:lang w:val="es-ES"/>
+        </w:rPr>
+        <w:t>El usuario selecciona la opción “Nuevo Proyecto”</w:t>
+      </w:r>
+      <w:r>
+        <w:rPr>
+          <w:lang w:val="es-ES"/>
+        </w:rPr>
+        <w:t>.</w:t>
+      </w:r>
+      <w:r>
+        <w:rPr>
+          <w:lang w:val="es-ES"/>
+        </w:rPr>
+        <w:t xml:space="preserve"> ( Caminos Alternativos </w:t>
       </w:r>
       <w:r>
         <w:rPr>
@@ -731,7 +791,7 @@
         <w:rPr>
           <w:lang w:val="es-ES"/>
         </w:rPr>
-        <w:instrText xml:space="preserve"> REF _Ref296351459 \r \h </w:instrText>
+        <w:instrText xml:space="preserve"> REF _Ref296421975 \r \h </w:instrText>
       </w:r>
       <w:r>
         <w:rPr>
@@ -760,7 +820,60 @@
         <w:rPr>
           <w:lang w:val="es-ES"/>
         </w:rPr>
-        <w:t>).</w:t>
+        <w:t xml:space="preserve">, </w:t>
+      </w:r>
+      <w:r>
+        <w:rPr>
+          <w:lang w:val="es-ES"/>
+        </w:rPr>
+        <w:fldChar w:fldCharType="begin"/>
+      </w:r>
+      <w:r>
+        <w:rPr>
+          <w:lang w:val="es-ES"/>
+        </w:rPr>
+        <w:instrText xml:space="preserve"> REF _Ref296421980 \r \h </w:instrText>
+      </w:r>
+      <w:r>
+        <w:rPr>
+          <w:lang w:val="es-ES"/>
+        </w:rPr>
+      </w:r>
+      <w:r>
+        <w:rPr>
+          <w:lang w:val="es-ES"/>
+        </w:rPr>
+        <w:fldChar w:fldCharType="separate"/>
+      </w:r>
+      <w:r>
+        <w:rPr>
+          <w:lang w:val="es-ES"/>
+        </w:rPr>
+        <w:t>A2</w:t>
+      </w:r>
+      <w:r>
+        <w:rPr>
+          <w:lang w:val="es-ES"/>
+        </w:rPr>
+        <w:fldChar w:fldCharType="end"/>
+      </w:r>
+      <w:r>
+        <w:rPr>
+          <w:lang w:val="es-ES"/>
+        </w:rPr>
+        <w:t xml:space="preserve"> </w:t>
+      </w:r>
+      <w:r>
+        <w:rPr>
+          <w:lang w:val="es-ES"/>
+        </w:rPr>
+        <w:t>)</w:t>
+      </w:r>
+      <w:r>
+        <w:rPr>
+          <w:lang w:val="es-ES"/>
+        </w:rPr>
+        <w:t>.</w:t>
       </w:r>
     </w:p>
     <w:p>
@@ -777,23 +890,28 @@
           <w:lang w:val="es-ES"/>
         </w:rPr>
       </w:pPr>
-      <w:bookmarkStart w:id="0" w:name="_Ref296017665"/>
-      <w:bookmarkStart w:id="1" w:name="E1"/>
-      <w:r>
-        <w:rPr>
-          <w:lang w:val="es-ES"/>
-        </w:rPr>
-        <w:t>El usuario selecciona el proyecto que desea configurar.</w:t>
-      </w:r>
-      <w:bookmarkEnd w:id="0"/>
+      <w:bookmarkStart w:id="0" w:name="E1"/>
+      <w:r>
+        <w:rPr>
+          <w:rFonts w:ascii="Calibri" w:eastAsia="Calibri" w:hAnsi="Calibri" w:cs="Times New Roman"/>
+          <w:lang w:val="es-ES"/>
+        </w:rPr>
+        <w:t>El sistema solicita el ingreso de datos obligatorios: Nombre, Estado Inicial, Descripción, Fecha inicio estimada, Fecha fin estimada, Presupuesto Calculado, Clientes</w:t>
+      </w:r>
       <w:r>
         <w:rPr>
           <w:lang w:val="es-ES"/>
         </w:rPr>
         <w:t xml:space="preserve"> </w:t>
       </w:r>
-    </w:p>
-    <w:bookmarkEnd w:id="1"/>
+      <w:r>
+        <w:rPr>
+          <w:lang w:val="es-ES"/>
+        </w:rPr>
+        <w:t>.</w:t>
+      </w:r>
+    </w:p>
+    <w:bookmarkEnd w:id="0"/>
     <w:p>
       <w:pPr>
         <w:pStyle w:val="Prrafodelista"/>
@@ -810,109 +928,16 @@
       </w:pPr>
       <w:r>
         <w:rPr>
-          <w:lang w:val="es-ES"/>
-        </w:rPr>
-        <w:t>El sistema devuelve el listado de alertas ya configuradas anteriormente</w:t>
-      </w:r>
-      <w:r>
-        <w:rPr>
-          <w:lang w:val="es-ES"/>
-        </w:rPr>
-        <w:t xml:space="preserve"> y habilita el botón guardar cuando se realiza algún cambio</w:t>
-      </w:r>
-      <w:r>
-        <w:rPr>
-          <w:lang w:val="es-ES"/>
-        </w:rPr>
-        <w:t>. (Ver Nota 1)</w:t>
-      </w:r>
-      <w:r>
-        <w:rPr>
-          <w:lang w:val="es-ES"/>
-        </w:rPr>
-        <w:t xml:space="preserve"> (</w:t>
-      </w:r>
-      <w:r>
-        <w:rPr>
-          <w:lang w:val="es-ES"/>
-        </w:rPr>
-        <w:fldChar w:fldCharType="begin"/>
-      </w:r>
-      <w:r>
-        <w:rPr>
-          <w:lang w:val="es-ES"/>
-        </w:rPr>
-        <w:instrText xml:space="preserve"> REF _Ref296018429 \r \h </w:instrText>
-      </w:r>
-      <w:r>
-        <w:rPr>
-          <w:lang w:val="es-ES"/>
-        </w:rPr>
-      </w:r>
-      <w:r>
-        <w:rPr>
-          <w:lang w:val="es-ES"/>
-        </w:rPr>
-        <w:fldChar w:fldCharType="separate"/>
-      </w:r>
-      <w:r>
-        <w:rPr>
-          <w:lang w:val="es-ES"/>
-        </w:rPr>
-        <w:t>E1</w:t>
-      </w:r>
-      <w:r>
-        <w:rPr>
-          <w:lang w:val="es-ES"/>
-        </w:rPr>
-        <w:fldChar w:fldCharType="end"/>
-      </w:r>
-      <w:r>
-        <w:rPr>
-          <w:lang w:val="es-ES"/>
-        </w:rPr>
-        <w:t xml:space="preserve"> y </w:t>
-      </w:r>
-      <w:r>
-        <w:rPr>
-          <w:lang w:val="es-ES"/>
-        </w:rPr>
-        <w:fldChar w:fldCharType="begin"/>
-      </w:r>
-      <w:r>
-        <w:rPr>
-          <w:lang w:val="es-ES"/>
-        </w:rPr>
-        <w:instrText xml:space="preserve"> REF _Ref296351520 \r \h </w:instrText>
-      </w:r>
-      <w:r>
-        <w:rPr>
-          <w:lang w:val="es-ES"/>
-        </w:rPr>
-      </w:r>
-      <w:r>
-        <w:rPr>
-          <w:lang w:val="es-ES"/>
-        </w:rPr>
-        <w:fldChar w:fldCharType="separate"/>
-      </w:r>
-      <w:r>
-        <w:rPr>
-          <w:lang w:val="es-ES"/>
-        </w:rPr>
-        <w:t>E2</w:t>
-      </w:r>
-      <w:r>
-        <w:rPr>
-          <w:lang w:val="es-ES"/>
-        </w:rPr>
-        <w:fldChar w:fldCharType="end"/>
-      </w:r>
-      <w:r>
-        <w:rPr>
-          <w:lang w:val="es-ES"/>
-        </w:rPr>
-        <w:t>)</w:t>
+          <w:rFonts w:ascii="Calibri" w:eastAsia="Calibri" w:hAnsi="Calibri" w:cs="Times New Roman"/>
+          <w:lang w:val="es-ES"/>
+        </w:rPr>
+        <w:t>El usuario ingresa los datos solicitados y selecciona la opción “Guardar”</w:t>
+      </w:r>
+      <w:r>
+        <w:rPr>
+          <w:lang w:val="es-ES"/>
+        </w:rPr>
+        <w:t>.</w:t>
       </w:r>
     </w:p>
     <w:p>
@@ -931,9 +956,63 @@
       </w:pPr>
       <w:r>
         <w:rPr>
-          <w:lang w:val="es-ES"/>
-        </w:rPr>
-        <w:t>El usuario configura las alertas del proyecto y presiona Guardar.</w:t>
+          <w:rFonts w:ascii="Calibri" w:eastAsia="Calibri" w:hAnsi="Calibri" w:cs="Times New Roman"/>
+          <w:lang w:val="es-ES"/>
+        </w:rPr>
+        <w:t>El sistema verifica que se haya ingresado el Nombre del Proyecto</w:t>
+      </w:r>
+      <w:r>
+        <w:rPr>
+          <w:lang w:val="es-ES"/>
+        </w:rPr>
+        <w:t xml:space="preserve"> </w:t>
+      </w:r>
+      <w:r>
+        <w:rPr>
+          <w:lang w:val="es-ES"/>
+        </w:rPr>
+        <w:t xml:space="preserve">( Excepción </w:t>
+      </w:r>
+      <w:r>
+        <w:rPr>
+          <w:lang w:val="es-ES"/>
+        </w:rPr>
+        <w:fldChar w:fldCharType="begin"/>
+      </w:r>
+      <w:r>
+        <w:rPr>
+          <w:lang w:val="es-ES"/>
+        </w:rPr>
+        <w:instrText xml:space="preserve"> REF _Ref296424673 \r \h </w:instrText>
+      </w:r>
+      <w:r>
+        <w:rPr>
+          <w:lang w:val="es-ES"/>
+        </w:rPr>
+      </w:r>
+      <w:r>
+        <w:rPr>
+          <w:lang w:val="es-ES"/>
+        </w:rPr>
+        <w:fldChar w:fldCharType="separate"/>
+      </w:r>
+      <w:r>
+        <w:rPr>
+          <w:lang w:val="es-ES"/>
+        </w:rPr>
+        <w:t>E1</w:t>
+      </w:r>
+      <w:r>
+        <w:rPr>
+          <w:lang w:val="es-ES"/>
+        </w:rPr>
+        <w:fldChar w:fldCharType="end"/>
+      </w:r>
+      <w:r>
+        <w:rPr>
+          <w:lang w:val="es-ES"/>
+        </w:rPr>
+        <w:t xml:space="preserve"> ).</w:t>
       </w:r>
     </w:p>
     <w:p>
@@ -952,9 +1031,76 @@
       </w:pPr>
       <w:r>
         <w:rPr>
-          <w:lang w:val="es-ES"/>
-        </w:rPr>
-        <w:t>El sistema guarda la configuración de las alarmas en la aplicación y muestra un mensaje de éxito de la configuración de las alertas.</w:t>
+          <w:rFonts w:ascii="Calibri" w:eastAsia="Calibri" w:hAnsi="Calibri" w:cs="Times New Roman"/>
+          <w:lang w:val="es-ES"/>
+        </w:rPr>
+        <w:t>El sistema verifica que se haya ingresado el Estado Inicial en “Preventa” o “Iniciado”</w:t>
+      </w:r>
+      <w:r>
+        <w:rPr>
+          <w:lang w:val="es-ES"/>
+        </w:rPr>
+        <w:t xml:space="preserve"> </w:t>
+      </w:r>
+      <w:r>
+        <w:rPr>
+          <w:lang w:val="es-ES"/>
+        </w:rPr>
+        <w:t xml:space="preserve">           </w:t>
+      </w:r>
+      <w:r>
+        <w:rPr>
+          <w:lang w:val="es-ES"/>
+        </w:rPr>
+        <w:t xml:space="preserve">( Excepción </w:t>
+      </w:r>
+      <w:r>
+        <w:rPr>
+          <w:lang w:val="es-ES"/>
+        </w:rPr>
+        <w:fldChar w:fldCharType="begin"/>
+      </w:r>
+      <w:r>
+        <w:rPr>
+          <w:lang w:val="es-ES"/>
+        </w:rPr>
+        <w:instrText xml:space="preserve"> REF _Ref296424799 \r \h </w:instrText>
+      </w:r>
+      <w:r>
+        <w:rPr>
+          <w:lang w:val="es-ES"/>
+        </w:rPr>
+      </w:r>
+      <w:r>
+        <w:rPr>
+          <w:lang w:val="es-ES"/>
+        </w:rPr>
+        <w:fldChar w:fldCharType="separate"/>
+      </w:r>
+      <w:r>
+        <w:rPr>
+          <w:lang w:val="es-ES"/>
+        </w:rPr>
+        <w:t>E2</w:t>
+      </w:r>
+      <w:r>
+        <w:rPr>
+          <w:lang w:val="es-ES"/>
+        </w:rPr>
+        <w:fldChar w:fldCharType="end"/>
+      </w:r>
+      <w:r>
+        <w:rPr>
+          <w:lang w:val="es-ES"/>
+        </w:rPr>
+        <w:t xml:space="preserve"> )</w:t>
+      </w:r>
+      <w:r>
+        <w:rPr>
+          <w:rFonts w:ascii="Calibri" w:eastAsia="Calibri" w:hAnsi="Calibri" w:cs="Times New Roman"/>
+          <w:lang w:val="es-ES"/>
+        </w:rPr>
+        <w:t>.</w:t>
       </w:r>
     </w:p>
     <w:p>
@@ -973,9 +1119,303 @@
       </w:pPr>
       <w:r>
         <w:rPr>
-          <w:lang w:val="es-ES"/>
-        </w:rPr>
-        <w:t>Fin de Caso de Uso.</w:t>
+          <w:rFonts w:ascii="Calibri" w:eastAsia="Calibri" w:hAnsi="Calibri" w:cs="Times New Roman"/>
+          <w:lang w:val="es-ES"/>
+        </w:rPr>
+        <w:t>El sistema verifica que se haya ingresado Fecha Inicio y Fecha</w:t>
+      </w:r>
+      <w:r>
+        <w:rPr>
+          <w:lang w:val="es-ES"/>
+        </w:rPr>
+        <w:t xml:space="preserve"> Fin estimada</w:t>
+      </w:r>
+      <w:r>
+        <w:rPr>
+          <w:lang w:val="es-ES"/>
+        </w:rPr>
+        <w:t xml:space="preserve">                            </w:t>
+      </w:r>
+      <w:r>
+        <w:rPr>
+          <w:lang w:val="es-ES"/>
+        </w:rPr>
+        <w:t xml:space="preserve"> ( Excepción </w:t>
+      </w:r>
+      <w:r>
+        <w:rPr>
+          <w:lang w:val="es-ES"/>
+        </w:rPr>
+        <w:fldChar w:fldCharType="begin"/>
+      </w:r>
+      <w:r>
+        <w:rPr>
+          <w:lang w:val="es-ES"/>
+        </w:rPr>
+        <w:instrText xml:space="preserve"> REF _Ref296424836 \r \h </w:instrText>
+      </w:r>
+      <w:r>
+        <w:rPr>
+          <w:lang w:val="es-ES"/>
+        </w:rPr>
+      </w:r>
+      <w:r>
+        <w:rPr>
+          <w:lang w:val="es-ES"/>
+        </w:rPr>
+        <w:fldChar w:fldCharType="separate"/>
+      </w:r>
+      <w:r>
+        <w:rPr>
+          <w:lang w:val="es-ES"/>
+        </w:rPr>
+        <w:t>E3</w:t>
+      </w:r>
+      <w:r>
+        <w:rPr>
+          <w:lang w:val="es-ES"/>
+        </w:rPr>
+        <w:fldChar w:fldCharType="end"/>
+      </w:r>
+      <w:r>
+        <w:rPr>
+          <w:lang w:val="es-ES"/>
+        </w:rPr>
+        <w:t xml:space="preserve"> )</w:t>
+      </w:r>
+      <w:r>
+        <w:rPr>
+          <w:rFonts w:ascii="Calibri" w:eastAsia="Calibri" w:hAnsi="Calibri" w:cs="Times New Roman"/>
+          <w:lang w:val="es-ES"/>
+        </w:rPr>
+        <w:t>.</w:t>
+      </w:r>
+    </w:p>
+    <w:p>
+      <w:pPr>
+        <w:pStyle w:val="Prrafodelista"/>
+        <w:numPr>
+          <w:ilvl w:val="0"/>
+          <w:numId w:val="2"/>
+        </w:numPr>
+        <w:spacing w:after="120" w:line="240" w:lineRule="auto"/>
+        <w:ind w:left="714" w:hanging="357"/>
+        <w:contextualSpacing w:val="0"/>
+        <w:rPr>
+          <w:lang w:val="es-ES"/>
+        </w:rPr>
+      </w:pPr>
+      <w:r>
+        <w:rPr>
+          <w:rFonts w:ascii="Calibri" w:eastAsia="Calibri" w:hAnsi="Calibri" w:cs="Times New Roman"/>
+          <w:lang w:val="es-ES"/>
+        </w:rPr>
+        <w:t>El sistema verifica que se haya ingresado al menos un Cliente</w:t>
+      </w:r>
+      <w:r>
+        <w:rPr>
+          <w:lang w:val="es-ES"/>
+        </w:rPr>
+        <w:t xml:space="preserve"> ( Excepci</w:t>
+      </w:r>
+      <w:r>
+        <w:rPr>
+          <w:lang w:val="es-ES"/>
+        </w:rPr>
+        <w:t>o</w:t>
+      </w:r>
+      <w:r>
+        <w:rPr>
+          <w:lang w:val="es-ES"/>
+        </w:rPr>
+        <w:t>n</w:t>
+      </w:r>
+      <w:r>
+        <w:rPr>
+          <w:lang w:val="es-ES"/>
+        </w:rPr>
+        <w:t>es</w:t>
+      </w:r>
+      <w:r>
+        <w:rPr>
+          <w:lang w:val="es-ES"/>
+        </w:rPr>
+        <w:t xml:space="preserve"> </w:t>
+      </w:r>
+      <w:r>
+        <w:rPr>
+          <w:lang w:val="es-ES"/>
+        </w:rPr>
+        <w:fldChar w:fldCharType="begin"/>
+      </w:r>
+      <w:r>
+        <w:rPr>
+          <w:lang w:val="es-ES"/>
+        </w:rPr>
+        <w:instrText xml:space="preserve"> REF _Ref296425081 \r \h </w:instrText>
+      </w:r>
+      <w:r>
+        <w:rPr>
+          <w:lang w:val="es-ES"/>
+        </w:rPr>
+      </w:r>
+      <w:r>
+        <w:rPr>
+          <w:lang w:val="es-ES"/>
+        </w:rPr>
+        <w:fldChar w:fldCharType="separate"/>
+      </w:r>
+      <w:r>
+        <w:rPr>
+          <w:lang w:val="es-ES"/>
+        </w:rPr>
+        <w:t>E4</w:t>
+      </w:r>
+      <w:r>
+        <w:rPr>
+          <w:lang w:val="es-ES"/>
+        </w:rPr>
+        <w:fldChar w:fldCharType="end"/>
+      </w:r>
+      <w:r>
+        <w:rPr>
+          <w:lang w:val="es-ES"/>
+        </w:rPr>
+        <w:t xml:space="preserve">, </w:t>
+      </w:r>
+      <w:r>
+        <w:rPr>
+          <w:lang w:val="es-ES"/>
+        </w:rPr>
+        <w:fldChar w:fldCharType="begin"/>
+      </w:r>
+      <w:r>
+        <w:rPr>
+          <w:lang w:val="es-ES"/>
+        </w:rPr>
+        <w:instrText xml:space="preserve"> REF _Ref296425083 \r \h </w:instrText>
+      </w:r>
+      <w:r>
+        <w:rPr>
+          <w:lang w:val="es-ES"/>
+        </w:rPr>
+      </w:r>
+      <w:r>
+        <w:rPr>
+          <w:lang w:val="es-ES"/>
+        </w:rPr>
+        <w:fldChar w:fldCharType="separate"/>
+      </w:r>
+      <w:r>
+        <w:rPr>
+          <w:lang w:val="es-ES"/>
+        </w:rPr>
+        <w:t>E5</w:t>
+      </w:r>
+      <w:r>
+        <w:rPr>
+          <w:lang w:val="es-ES"/>
+        </w:rPr>
+        <w:fldChar w:fldCharType="end"/>
+      </w:r>
+      <w:r>
+        <w:rPr>
+          <w:lang w:val="es-ES"/>
+        </w:rPr>
+        <w:t xml:space="preserve"> )</w:t>
+      </w:r>
+      <w:r>
+        <w:rPr>
+          <w:rFonts w:ascii="Calibri" w:eastAsia="Calibri" w:hAnsi="Calibri" w:cs="Times New Roman"/>
+          <w:lang w:val="es-ES"/>
+        </w:rPr>
+        <w:t>.</w:t>
+      </w:r>
+    </w:p>
+    <w:p>
+      <w:pPr>
+        <w:pStyle w:val="Prrafodelista"/>
+        <w:numPr>
+          <w:ilvl w:val="0"/>
+          <w:numId w:val="2"/>
+        </w:numPr>
+        <w:spacing w:after="120" w:line="240" w:lineRule="auto"/>
+        <w:ind w:left="714" w:hanging="357"/>
+        <w:contextualSpacing w:val="0"/>
+        <w:rPr>
+          <w:lang w:val="es-ES"/>
+        </w:rPr>
+      </w:pPr>
+      <w:r>
+        <w:rPr>
+          <w:rFonts w:ascii="Calibri" w:eastAsia="Calibri" w:hAnsi="Calibri" w:cs="Times New Roman"/>
+          <w:lang w:val="es-ES"/>
+        </w:rPr>
+        <w:t>El sistema almacena los datos del nuevo proyecto.</w:t>
+      </w:r>
+    </w:p>
+    <w:p>
+      <w:pPr>
+        <w:pStyle w:val="Prrafodelista"/>
+        <w:numPr>
+          <w:ilvl w:val="0"/>
+          <w:numId w:val="2"/>
+        </w:numPr>
+        <w:spacing w:after="120" w:line="240" w:lineRule="auto"/>
+        <w:ind w:left="714" w:hanging="357"/>
+        <w:contextualSpacing w:val="0"/>
+        <w:rPr>
+          <w:lang w:val="es-ES"/>
+        </w:rPr>
+      </w:pPr>
+      <w:r>
+        <w:rPr>
+          <w:rFonts w:ascii="Calibri" w:eastAsia="Calibri" w:hAnsi="Calibri" w:cs="Times New Roman"/>
+          <w:lang w:val="es-ES"/>
+        </w:rPr>
+        <w:t>Continúa en CU “</w:t>
+      </w:r>
+      <w:r>
+        <w:rPr>
+          <w:lang w:val="es-ES"/>
+        </w:rPr>
+        <w:t>Asig</w:t>
+      </w:r>
+      <w:r>
+        <w:rPr>
+          <w:rFonts w:ascii="Calibri" w:eastAsia="Calibri" w:hAnsi="Calibri" w:cs="Times New Roman"/>
+          <w:lang w:val="es-ES"/>
+        </w:rPr>
+        <w:t>nar Recursos a Proyectos”</w:t>
+      </w:r>
+      <w:r>
+        <w:rPr>
+          <w:rFonts w:ascii="Calibri" w:eastAsia="Calibri" w:hAnsi="Calibri" w:cs="Times New Roman"/>
+          <w:lang w:val="es-ES"/>
+        </w:rPr>
+        <w:t>.</w:t>
+      </w:r>
+    </w:p>
+    <w:p>
+      <w:pPr>
+        <w:pStyle w:val="Prrafodelista"/>
+        <w:numPr>
+          <w:ilvl w:val="0"/>
+          <w:numId w:val="2"/>
+        </w:numPr>
+        <w:spacing w:after="120" w:line="240" w:lineRule="auto"/>
+        <w:ind w:left="714" w:hanging="357"/>
+        <w:contextualSpacing w:val="0"/>
+        <w:rPr>
+          <w:lang w:val="es-ES"/>
+        </w:rPr>
+      </w:pPr>
+      <w:r>
+        <w:rPr>
+          <w:rFonts w:ascii="Calibri" w:eastAsia="Calibri" w:hAnsi="Calibri" w:cs="Times New Roman"/>
+          <w:lang w:val="es-ES"/>
+        </w:rPr>
+        <w:t>Fin CU</w:t>
       </w:r>
     </w:p>
     <w:p>
@@ -1006,30 +1446,34 @@
         </w:rPr>
         <w:t>Camino Alternativos</w:t>
       </w:r>
-      <w:bookmarkStart w:id="2" w:name="_Ref296351063"/>
+      <w:bookmarkStart w:id="1" w:name="_Ref296351063"/>
     </w:p>
     <w:p>
       <w:pPr>
         <w:pStyle w:val="Prrafodelista"/>
         <w:numPr>
           <w:ilvl w:val="0"/>
-          <w:numId w:val="10"/>
+          <w:numId w:val="15"/>
         </w:numPr>
         <w:rPr>
           <w:b/>
-          <w:lang w:val="es-ES"/>
-        </w:rPr>
-      </w:pPr>
-      <w:bookmarkStart w:id="3" w:name="_Ref296351459"/>
+        </w:rPr>
+      </w:pPr>
+      <w:bookmarkStart w:id="2" w:name="_Ref296421975"/>
+      <w:bookmarkEnd w:id="1"/>
       <w:r>
         <w:rPr>
           <w:b/>
-          <w:lang w:val="es-ES"/>
-        </w:rPr>
-        <w:t>El usuario presiona cancelar</w:t>
+        </w:rPr>
+        <w:t>Modificar</w:t>
+      </w:r>
+      <w:r>
+        <w:rPr>
+          <w:b/>
+        </w:rPr>
+        <w:t xml:space="preserve"> proyecto existente</w:t>
       </w:r>
       <w:bookmarkEnd w:id="2"/>
-      <w:bookmarkEnd w:id="3"/>
     </w:p>
     <w:p>
       <w:pPr>
@@ -1044,10 +1488,10 @@
         </w:rPr>
       </w:pPr>
       <w:r>
-        <w:rPr>
-          <w:lang w:val="es-ES"/>
-        </w:rPr>
-        <w:t>El sistema vuelve a la página de inicio del sistema</w:t>
+        <w:t>Selecciona un proyecto creado previamente y selecciona la opción para editar el mismo</w:t>
+      </w:r>
+      <w:r>
+        <w:t>.</w:t>
       </w:r>
     </w:p>
     <w:p>
@@ -1063,10 +1507,337 @@
         </w:rPr>
       </w:pPr>
       <w:r>
-        <w:rPr>
-          <w:lang w:val="es-ES"/>
-        </w:rPr>
-        <w:t>Fin de Caso de Uso</w:t>
+        <w:t xml:space="preserve">Se despliega el componente correspondiente para modificar </w:t>
+      </w:r>
+      <w:r>
+        <w:t>el proyecto</w:t>
+      </w:r>
+      <w:r>
+        <w:t>.</w:t>
+      </w:r>
+    </w:p>
+    <w:p>
+      <w:pPr>
+        <w:pStyle w:val="Prrafodelista"/>
+        <w:numPr>
+          <w:ilvl w:val="0"/>
+          <w:numId w:val="6"/>
+        </w:numPr>
+        <w:ind w:left="1440"/>
+        <w:rPr>
+          <w:lang w:val="es-ES"/>
+        </w:rPr>
+      </w:pPr>
+      <w:r>
+        <w:lastRenderedPageBreak/>
+        <w:t>Modifica los datos que requiera (</w:t>
+      </w:r>
+      <w:r>
+        <w:rPr>
+          <w:rFonts w:ascii="Calibri" w:eastAsia="Calibri" w:hAnsi="Calibri" w:cs="Times New Roman"/>
+          <w:lang w:val="es-ES"/>
+        </w:rPr>
+        <w:t>Nombre, Estado Inicial, Descripción, Fecha inicio estimada, Fecha fin estimada, Presupuesto Calculado, Clientes</w:t>
+      </w:r>
+      <w:r>
+        <w:t>). Presiona el botón “Modificar”</w:t>
+      </w:r>
+      <w:r>
+        <w:t xml:space="preserve"> ( Excepciones </w:t>
+      </w:r>
+      <w:r>
+        <w:fldChar w:fldCharType="begin"/>
+      </w:r>
+      <w:r>
+        <w:instrText xml:space="preserve"> REF _Ref296424673 \r \h </w:instrText>
+      </w:r>
+      <w:r>
+        <w:fldChar w:fldCharType="separate"/>
+      </w:r>
+      <w:r>
+        <w:t>E1</w:t>
+      </w:r>
+      <w:r>
+        <w:fldChar w:fldCharType="end"/>
+      </w:r>
+      <w:r>
+        <w:t xml:space="preserve">, </w:t>
+      </w:r>
+      <w:r>
+        <w:fldChar w:fldCharType="begin"/>
+      </w:r>
+      <w:r>
+        <w:instrText xml:space="preserve"> REF _Ref296424799 \r \h </w:instrText>
+      </w:r>
+      <w:r>
+        <w:fldChar w:fldCharType="separate"/>
+      </w:r>
+      <w:r>
+        <w:t>E2</w:t>
+      </w:r>
+      <w:r>
+        <w:fldChar w:fldCharType="end"/>
+      </w:r>
+      <w:r>
+        <w:t xml:space="preserve">, </w:t>
+      </w:r>
+      <w:r>
+        <w:fldChar w:fldCharType="begin"/>
+      </w:r>
+      <w:r>
+        <w:instrText xml:space="preserve"> REF _Ref296424836 \r \h </w:instrText>
+      </w:r>
+      <w:r>
+        <w:fldChar w:fldCharType="separate"/>
+      </w:r>
+      <w:r>
+        <w:t>E3</w:t>
+      </w:r>
+      <w:r>
+        <w:fldChar w:fldCharType="end"/>
+      </w:r>
+      <w:r>
+        <w:t xml:space="preserve">, </w:t>
+      </w:r>
+      <w:r>
+        <w:fldChar w:fldCharType="begin"/>
+      </w:r>
+      <w:r>
+        <w:instrText xml:space="preserve"> REF _Ref296425081 \r \h </w:instrText>
+      </w:r>
+      <w:r>
+        <w:fldChar w:fldCharType="separate"/>
+      </w:r>
+      <w:r>
+        <w:t>E4</w:t>
+      </w:r>
+      <w:r>
+        <w:fldChar w:fldCharType="end"/>
+      </w:r>
+      <w:r>
+        <w:t xml:space="preserve">, </w:t>
+      </w:r>
+      <w:r>
+        <w:fldChar w:fldCharType="begin"/>
+      </w:r>
+      <w:r>
+        <w:instrText xml:space="preserve"> REF _Ref296425083 \r \h </w:instrText>
+      </w:r>
+      <w:r>
+        <w:fldChar w:fldCharType="separate"/>
+      </w:r>
+      <w:r>
+        <w:t>E5</w:t>
+      </w:r>
+      <w:r>
+        <w:fldChar w:fldCharType="end"/>
+      </w:r>
+      <w:r>
+        <w:t xml:space="preserve"> )</w:t>
+      </w:r>
+      <w:r>
+        <w:t>.</w:t>
+      </w:r>
+    </w:p>
+    <w:p>
+      <w:pPr>
+        <w:pStyle w:val="Prrafodelista"/>
+        <w:numPr>
+          <w:ilvl w:val="0"/>
+          <w:numId w:val="6"/>
+        </w:numPr>
+        <w:ind w:left="1440"/>
+        <w:rPr>
+          <w:lang w:val="es-ES"/>
+        </w:rPr>
+      </w:pPr>
+      <w:r>
+        <w:t xml:space="preserve">Despliega un mensaje “La tarea ha sido actualizada satisfactoriamente” y despliega la lista de </w:t>
+      </w:r>
+      <w:r>
+        <w:t>proyectos</w:t>
+      </w:r>
+      <w:r>
+        <w:t xml:space="preserve"> actualizada</w:t>
+      </w:r>
+      <w:r>
+        <w:t>.</w:t>
+      </w:r>
+    </w:p>
+    <w:p>
+      <w:pPr>
+        <w:pStyle w:val="Prrafodelista"/>
+        <w:numPr>
+          <w:ilvl w:val="0"/>
+          <w:numId w:val="6"/>
+        </w:numPr>
+        <w:ind w:left="1440"/>
+        <w:rPr>
+          <w:lang w:val="es-ES"/>
+        </w:rPr>
+      </w:pPr>
+      <w:r>
+        <w:t>Fin del Caso de Uso</w:t>
+      </w:r>
+      <w:r>
+        <w:t>.</w:t>
+      </w:r>
+    </w:p>
+    <w:p>
+      <w:pPr>
+        <w:pStyle w:val="Prrafodelista"/>
+        <w:ind w:left="1440"/>
+        <w:rPr>
+          <w:lang w:val="es-ES"/>
+        </w:rPr>
+      </w:pPr>
+    </w:p>
+    <w:p>
+      <w:pPr>
+        <w:pStyle w:val="Prrafodelista"/>
+        <w:numPr>
+          <w:ilvl w:val="0"/>
+          <w:numId w:val="15"/>
+        </w:numPr>
+        <w:rPr>
+          <w:b/>
+        </w:rPr>
+      </w:pPr>
+      <w:bookmarkStart w:id="3" w:name="_Ref296351925"/>
+      <w:bookmarkStart w:id="4" w:name="_Ref296421980"/>
+      <w:r>
+        <w:rPr>
+          <w:b/>
+        </w:rPr>
+        <w:t xml:space="preserve">Eliminar </w:t>
+      </w:r>
+      <w:bookmarkEnd w:id="3"/>
+      <w:r>
+        <w:rPr>
+          <w:b/>
+        </w:rPr>
+        <w:t>proyecto existente</w:t>
+      </w:r>
+      <w:bookmarkEnd w:id="4"/>
+    </w:p>
+    <w:p>
+      <w:pPr>
+        <w:pStyle w:val="Prrafodelista"/>
+        <w:numPr>
+          <w:ilvl w:val="0"/>
+          <w:numId w:val="12"/>
+        </w:numPr>
+        <w:ind w:left="1440"/>
+      </w:pPr>
+      <w:r>
+        <w:t xml:space="preserve">El usuario selecciona un proyecto </w:t>
+      </w:r>
+      <w:r>
+        <w:t>creada por él y presiona el botón derecho del mouse para editar la tarea.</w:t>
+      </w:r>
+    </w:p>
+    <w:p>
+      <w:pPr>
+        <w:pStyle w:val="Prrafodelista"/>
+        <w:numPr>
+          <w:ilvl w:val="0"/>
+          <w:numId w:val="12"/>
+        </w:numPr>
+        <w:ind w:left="1440"/>
+      </w:pPr>
+      <w:r>
+        <w:t>Despliega el componente correspondiente para modificar la tarea.</w:t>
+      </w:r>
+    </w:p>
+    <w:p>
+      <w:pPr>
+        <w:pStyle w:val="Prrafodelista"/>
+        <w:numPr>
+          <w:ilvl w:val="0"/>
+          <w:numId w:val="12"/>
+        </w:numPr>
+        <w:ind w:left="1440"/>
+      </w:pPr>
+      <w:r>
+        <w:t>Selecciona el botón “Eliminar”</w:t>
+      </w:r>
+      <w:r>
+        <w:t>.</w:t>
+      </w:r>
+    </w:p>
+    <w:p>
+      <w:pPr>
+        <w:pStyle w:val="Prrafodelista"/>
+        <w:numPr>
+          <w:ilvl w:val="0"/>
+          <w:numId w:val="12"/>
+        </w:numPr>
+        <w:ind w:left="1440"/>
+      </w:pPr>
+      <w:r>
+        <w:t xml:space="preserve">El sistema verifica que no existan horas cargadas para el proyecto seleccionado       ( Excepción </w:t>
+      </w:r>
+      <w:r>
+        <w:fldChar w:fldCharType="begin"/>
+      </w:r>
+      <w:r>
+        <w:instrText xml:space="preserve"> REF _Ref296436637 \r \h </w:instrText>
+      </w:r>
+      <w:r>
+        <w:fldChar w:fldCharType="separate"/>
+      </w:r>
+      <w:r>
+        <w:t>E6</w:t>
+      </w:r>
+      <w:r>
+        <w:fldChar w:fldCharType="end"/>
+      </w:r>
+      <w:r>
+        <w:t xml:space="preserve"> )</w:t>
+      </w:r>
+      <w:r>
+        <w:t>.</w:t>
+      </w:r>
+    </w:p>
+    <w:p>
+      <w:pPr>
+        <w:pStyle w:val="Prrafodelista"/>
+        <w:numPr>
+          <w:ilvl w:val="0"/>
+          <w:numId w:val="12"/>
+        </w:numPr>
+        <w:ind w:left="1440"/>
+      </w:pPr>
+      <w:r>
+        <w:t>Despliega un mensaje “</w:t>
+      </w:r>
+      <w:r>
+        <w:t>El proyecto</w:t>
+      </w:r>
+      <w:r>
+        <w:t xml:space="preserve"> ha sido eliminad</w:t>
+      </w:r>
+      <w:r>
+        <w:t>o</w:t>
+      </w:r>
+      <w:r>
+        <w:t xml:space="preserve"> satisfactoriamente”</w:t>
+      </w:r>
+    </w:p>
+    <w:p>
+      <w:pPr>
+        <w:pStyle w:val="Prrafodelista"/>
+        <w:numPr>
+          <w:ilvl w:val="0"/>
+          <w:numId w:val="12"/>
+        </w:numPr>
+        <w:ind w:left="1440"/>
+      </w:pPr>
+      <w:r>
+        <w:t>Fin del Caso de Uso</w:t>
+      </w:r>
+      <w:r>
+        <w:t>.</w:t>
       </w:r>
     </w:p>
     <w:p>
@@ -1107,15 +1878,26 @@
           <w:lang w:val="es-ES"/>
         </w:rPr>
       </w:pPr>
-      <w:bookmarkStart w:id="4" w:name="_Ref296018429"/>
-      <w:r>
-        <w:rPr>
+      <w:bookmarkStart w:id="5" w:name="_Ref296018429"/>
+      <w:bookmarkStart w:id="6" w:name="_Ref296424673"/>
+      <w:r>
+        <w:rPr>
+          <w:rFonts w:ascii="Calibri" w:eastAsia="Calibri" w:hAnsi="Calibri" w:cs="Times New Roman"/>
           <w:b/>
           <w:lang w:val="es-ES"/>
         </w:rPr>
-        <w:t>El usuario no posee proyectos para configurar las alertas</w:t>
-      </w:r>
-      <w:bookmarkEnd w:id="4"/>
+        <w:t>Si el usuario no ingresó un nombre de proyecto o este existe previamente</w:t>
+      </w:r>
+      <w:bookmarkEnd w:id="6"/>
+      <w:r>
+        <w:rPr>
+          <w:rFonts w:ascii="Calibri" w:eastAsia="Calibri" w:hAnsi="Calibri" w:cs="Times New Roman"/>
+          <w:b/>
+          <w:lang w:val="es-ES"/>
+        </w:rPr>
+        <w:t xml:space="preserve"> </w:t>
+      </w:r>
+      <w:bookmarkEnd w:id="5"/>
     </w:p>
     <w:p>
       <w:pPr>
@@ -1133,7 +1915,14 @@
         <w:rPr>
           <w:lang w:val="es-ES"/>
         </w:rPr>
-        <w:t>El sistema retorna el mensaje “No se posee proyectos par configurar las alertas”</w:t>
+        <w:t>S</w:t>
+      </w:r>
+      <w:r>
+        <w:rPr>
+          <w:rFonts w:ascii="Calibri" w:eastAsia="Calibri" w:hAnsi="Calibri" w:cs="Times New Roman"/>
+          <w:lang w:val="es-ES"/>
+        </w:rPr>
+        <w:t>e indica al usuario con un mensaje de error y vuelve a solicitar el dato.</w:t>
       </w:r>
     </w:p>
     <w:p>
@@ -1152,8 +1941,29 @@
         <w:rPr>
           <w:lang w:val="es-ES"/>
         </w:rPr>
-        <w:t>Fin de Caso de Uso</w:t>
-      </w:r>
+        <w:t xml:space="preserve">Vuelve </w:t>
+      </w:r>
+      <w:r>
+        <w:rPr>
+          <w:lang w:val="es-ES"/>
+        </w:rPr>
+        <w:t xml:space="preserve">al </w:t>
+      </w:r>
+      <w:r>
+        <w:rPr>
+          <w:lang w:val="es-ES"/>
+        </w:rPr>
+        <w:t>paso 3 del flujo principal</w:t>
+      </w:r>
+    </w:p>
+    <w:p>
+      <w:pPr>
+        <w:pStyle w:val="Prrafodelista"/>
+        <w:ind w:left="1428"/>
+        <w:rPr>
+          <w:lang w:val="es-ES"/>
+        </w:rPr>
+      </w:pPr>
     </w:p>
     <w:p>
       <w:pPr>
@@ -1172,18 +1982,28 @@
           <w:b/>
           <w:lang w:val="es-ES"/>
         </w:rPr>
-        <w:lastRenderedPageBreak/>
         <w:t xml:space="preserve"> </w:t>
       </w:r>
-      <w:bookmarkStart w:id="5" w:name="_Ref296351520"/>
-      <w:r>
-        <w:rPr>
+      <w:bookmarkStart w:id="7" w:name="_Ref296351520"/>
+      <w:bookmarkStart w:id="8" w:name="_Ref296424799"/>
+      <w:r>
+        <w:rPr>
+          <w:rFonts w:ascii="Calibri" w:eastAsia="Calibri" w:hAnsi="Calibri" w:cs="Times New Roman"/>
           <w:b/>
           <w:lang w:val="es-ES"/>
         </w:rPr>
-        <w:t>El proyecto es nuevo y no tiene configuración de alertas.</w:t>
-      </w:r>
-      <w:bookmarkEnd w:id="5"/>
+        <w:t>Si el usuario no ingresa el estado inicial</w:t>
+      </w:r>
+      <w:bookmarkEnd w:id="8"/>
+      <w:r>
+        <w:rPr>
+          <w:rFonts w:ascii="Calibri" w:eastAsia="Calibri" w:hAnsi="Calibri" w:cs="Times New Roman"/>
+          <w:b/>
+          <w:lang w:val="es-ES"/>
+        </w:rPr>
+        <w:t xml:space="preserve"> </w:t>
+      </w:r>
+      <w:bookmarkEnd w:id="7"/>
     </w:p>
     <w:p>
       <w:pPr>
@@ -1199,9 +2019,16 @@
       </w:pPr>
       <w:r>
         <w:rPr>
-          <w:lang w:val="es-ES"/>
-        </w:rPr>
-        <w:t>El sistema devuelve el listado de las Alertas con sus valores por defecto</w:t>
+          <w:rFonts w:ascii="Calibri" w:eastAsia="Calibri" w:hAnsi="Calibri" w:cs="Times New Roman"/>
+          <w:lang w:val="es-ES"/>
+        </w:rPr>
+        <w:t>el sistema devuelve un mensaje de error indicando que debe ingresarlos</w:t>
+      </w:r>
+      <w:r>
+        <w:rPr>
+          <w:lang w:val="es-ES"/>
+        </w:rPr>
+        <w:t>.</w:t>
       </w:r>
     </w:p>
     <w:p>
@@ -1220,72 +2047,372 @@
         <w:rPr>
           <w:lang w:val="es-ES"/>
         </w:rPr>
-        <w:t xml:space="preserve">Continua </w:t>
-      </w:r>
-      <w:r>
-        <w:rPr>
-          <w:lang w:val="es-ES"/>
-        </w:rPr>
-        <w:t>con el siguiente paso</w:t>
-      </w:r>
-    </w:p>
-    <w:p>
-      <w:pPr>
-        <w:ind w:left="708"/>
-        <w:rPr>
-          <w:lang w:val="es-ES"/>
-        </w:rPr>
-      </w:pPr>
-    </w:p>
-    <w:p>
-      <w:pPr>
-        <w:pStyle w:val="Citadestacada"/>
-        <w:ind w:left="0"/>
-        <w:rPr>
-          <w:color w:val="auto"/>
-          <w:lang w:val="es-ES"/>
-        </w:rPr>
-      </w:pPr>
-      <w:r>
-        <w:rPr>
-          <w:color w:val="auto"/>
-          <w:lang w:val="es-ES"/>
-        </w:rPr>
-        <w:t>Información Adicional</w:t>
-      </w:r>
+        <w:t xml:space="preserve">Vuelve </w:t>
+      </w:r>
+      <w:r>
+        <w:rPr>
+          <w:lang w:val="es-ES"/>
+        </w:rPr>
+        <w:t xml:space="preserve">al </w:t>
+      </w:r>
+      <w:r>
+        <w:rPr>
+          <w:lang w:val="es-ES"/>
+        </w:rPr>
+        <w:t>paso 3 del flujo principal</w:t>
+      </w:r>
+    </w:p>
+    <w:p>
+      <w:pPr>
+        <w:pStyle w:val="Prrafodelista"/>
+        <w:ind w:left="1428"/>
+        <w:rPr>
+          <w:lang w:val="es-ES"/>
+        </w:rPr>
+      </w:pPr>
     </w:p>
     <w:p>
       <w:pPr>
         <w:pStyle w:val="Prrafodelista"/>
         <w:numPr>
           <w:ilvl w:val="0"/>
-          <w:numId w:val="11"/>
+          <w:numId w:val="7"/>
         </w:numPr>
         <w:rPr>
           <w:b/>
           <w:lang w:val="es-ES"/>
         </w:rPr>
       </w:pPr>
-      <w:r>
-        <w:rPr>
+      <w:bookmarkStart w:id="9" w:name="_Ref296424836"/>
+      <w:r>
+        <w:rPr>
+          <w:rFonts w:ascii="Calibri" w:eastAsia="Calibri" w:hAnsi="Calibri" w:cs="Times New Roman"/>
           <w:b/>
           <w:lang w:val="es-ES"/>
         </w:rPr>
-        <w:t>Lista de alarmas a configurar</w:t>
-      </w:r>
+        <w:t xml:space="preserve">Si el usuario ingresa la fecha de inicio </w:t>
+      </w:r>
+      <w:r>
+        <w:rPr>
+          <w:b/>
+          <w:lang w:val="es-ES"/>
+        </w:rPr>
+        <w:t>posterior a la fecha de fin</w:t>
+      </w:r>
+      <w:bookmarkEnd w:id="9"/>
     </w:p>
     <w:p>
       <w:pPr>
         <w:pStyle w:val="Prrafodelista"/>
         <w:numPr>
           <w:ilvl w:val="0"/>
-          <w:numId w:val="11"/>
+          <w:numId w:val="16"/>
         </w:numPr>
         <w:rPr>
+          <w:lang w:val="es-ES"/>
+        </w:rPr>
+      </w:pPr>
+      <w:r>
+        <w:rPr>
+          <w:lang w:val="es-ES"/>
+        </w:rPr>
+        <w:t>El sistema indica que debe ingresar una fecha de inicio posterior a la de fin</w:t>
+      </w:r>
+    </w:p>
+    <w:p>
+      <w:pPr>
+        <w:pStyle w:val="Prrafodelista"/>
+        <w:numPr>
+          <w:ilvl w:val="0"/>
+          <w:numId w:val="16"/>
+        </w:numPr>
+        <w:rPr>
+          <w:lang w:val="es-ES"/>
+        </w:rPr>
+      </w:pPr>
+      <w:r>
+        <w:rPr>
+          <w:lang w:val="es-ES"/>
+        </w:rPr>
+        <w:t>Vuelve al paso 3 del  flujo principal</w:t>
+      </w:r>
+    </w:p>
+    <w:p>
+      <w:pPr>
+        <w:rPr>
+          <w:lang w:val="es-ES"/>
+        </w:rPr>
+      </w:pPr>
+    </w:p>
+    <w:p>
+      <w:pPr>
+        <w:pStyle w:val="Prrafodelista"/>
+        <w:numPr>
+          <w:ilvl w:val="0"/>
+          <w:numId w:val="7"/>
+        </w:numPr>
+        <w:rPr>
           <w:b/>
           <w:lang w:val="es-ES"/>
         </w:rPr>
       </w:pPr>
+      <w:bookmarkStart w:id="10" w:name="_Ref296425081"/>
+      <w:r>
+        <w:rPr>
+          <w:b/>
+          <w:lang w:val="es-ES"/>
+        </w:rPr>
+        <w:t>Si el usuario no ingreso al menos un cliente</w:t>
+      </w:r>
+      <w:bookmarkEnd w:id="10"/>
+    </w:p>
+    <w:p>
+      <w:pPr>
+        <w:pStyle w:val="Prrafodelista"/>
+        <w:numPr>
+          <w:ilvl w:val="0"/>
+          <w:numId w:val="19"/>
+        </w:numPr>
+        <w:rPr>
+          <w:lang w:val="es-ES"/>
+        </w:rPr>
+      </w:pPr>
+      <w:r>
+        <w:rPr>
+          <w:lang w:val="es-ES"/>
+        </w:rPr>
+        <w:t>El sistema indica que debe ingresar al menos un cliente para el proyecto</w:t>
+      </w:r>
+    </w:p>
+    <w:p>
+      <w:pPr>
+        <w:pStyle w:val="Prrafodelista"/>
+        <w:numPr>
+          <w:ilvl w:val="0"/>
+          <w:numId w:val="19"/>
+        </w:numPr>
+        <w:rPr>
+          <w:lang w:val="es-ES"/>
+        </w:rPr>
+      </w:pPr>
+      <w:r>
+        <w:rPr>
+          <w:lang w:val="es-ES"/>
+        </w:rPr>
+        <w:t>Vuelve al paso 3 del flujo principal</w:t>
+      </w:r>
+    </w:p>
+    <w:p>
+      <w:pPr>
+        <w:ind w:left="708"/>
+        <w:rPr>
+          <w:lang w:val="es-ES"/>
+        </w:rPr>
+      </w:pPr>
+    </w:p>
+    <w:p>
+      <w:pPr>
+        <w:pStyle w:val="Prrafodelista"/>
+        <w:numPr>
+          <w:ilvl w:val="0"/>
+          <w:numId w:val="7"/>
+        </w:numPr>
+        <w:rPr>
+          <w:b/>
+          <w:lang w:val="es-ES"/>
+        </w:rPr>
+      </w:pPr>
+      <w:bookmarkStart w:id="11" w:name="_Ref296425083"/>
+      <w:r>
+        <w:rPr>
+          <w:rFonts w:ascii="Calibri" w:eastAsia="Calibri" w:hAnsi="Calibri" w:cs="Times New Roman"/>
+          <w:b/>
+          <w:lang w:val="es-ES"/>
+        </w:rPr>
+        <w:t>Si no existe el cliente</w:t>
+      </w:r>
+      <w:bookmarkEnd w:id="11"/>
+      <w:r>
+        <w:rPr>
+          <w:rFonts w:ascii="Calibri" w:eastAsia="Calibri" w:hAnsi="Calibri" w:cs="Times New Roman"/>
+          <w:b/>
+          <w:lang w:val="es-ES"/>
+        </w:rPr>
+        <w:t xml:space="preserve"> </w:t>
+      </w:r>
+    </w:p>
+    <w:p>
+      <w:pPr>
+        <w:pStyle w:val="Prrafodelista"/>
+        <w:numPr>
+          <w:ilvl w:val="0"/>
+          <w:numId w:val="20"/>
+        </w:numPr>
+        <w:rPr>
+          <w:lang w:val="es-ES"/>
+        </w:rPr>
+      </w:pPr>
+      <w:r>
+        <w:rPr>
+          <w:rFonts w:ascii="Calibri" w:eastAsia="Calibri" w:hAnsi="Calibri" w:cs="Times New Roman"/>
+          <w:lang w:val="es-ES"/>
+        </w:rPr>
+        <w:t>C</w:t>
+      </w:r>
+      <w:r>
+        <w:rPr>
+          <w:lang w:val="es-ES"/>
+        </w:rPr>
+        <w:t xml:space="preserve">aso de </w:t>
+      </w:r>
+      <w:r>
+        <w:rPr>
+          <w:rFonts w:ascii="Calibri" w:eastAsia="Calibri" w:hAnsi="Calibri" w:cs="Times New Roman"/>
+          <w:lang w:val="es-ES"/>
+        </w:rPr>
+        <w:t>U</w:t>
+      </w:r>
+      <w:r>
+        <w:rPr>
+          <w:lang w:val="es-ES"/>
+        </w:rPr>
+        <w:t>so</w:t>
+      </w:r>
+      <w:r>
+        <w:rPr>
+          <w:rFonts w:ascii="Calibri" w:eastAsia="Calibri" w:hAnsi="Calibri" w:cs="Times New Roman"/>
+          <w:lang w:val="es-ES"/>
+        </w:rPr>
+        <w:t xml:space="preserve"> “ABM Cliente – Alta Cliente”</w:t>
+      </w:r>
+    </w:p>
+    <w:p>
+      <w:pPr>
+        <w:pStyle w:val="Prrafodelista"/>
+        <w:numPr>
+          <w:ilvl w:val="0"/>
+          <w:numId w:val="20"/>
+        </w:numPr>
+        <w:rPr>
+          <w:lang w:val="es-ES"/>
+        </w:rPr>
+      </w:pPr>
+      <w:r>
+        <w:rPr>
+          <w:lang w:val="es-ES"/>
+        </w:rPr>
+        <w:t>Vuelve al paso 3 del flujo principal</w:t>
+      </w:r>
+    </w:p>
+    <w:p>
+      <w:pPr>
+        <w:rPr>
+          <w:lang w:val="es-ES"/>
+        </w:rPr>
+      </w:pPr>
+    </w:p>
+    <w:p>
+      <w:pPr>
+        <w:pStyle w:val="Prrafodelista"/>
+        <w:numPr>
+          <w:ilvl w:val="0"/>
+          <w:numId w:val="7"/>
+        </w:numPr>
+        <w:rPr>
+          <w:rFonts w:ascii="Calibri" w:eastAsia="Calibri" w:hAnsi="Calibri" w:cs="Times New Roman"/>
+          <w:b/>
+          <w:lang w:val="es-ES"/>
+        </w:rPr>
+      </w:pPr>
+      <w:bookmarkStart w:id="12" w:name="_Ref296436637"/>
+      <w:r>
+        <w:rPr>
+          <w:rFonts w:ascii="Calibri" w:eastAsia="Calibri" w:hAnsi="Calibri" w:cs="Times New Roman"/>
+          <w:b/>
+          <w:lang w:val="es-ES"/>
+        </w:rPr>
+        <w:t>Si existen tareas con horas cargadas en el proyecto</w:t>
+      </w:r>
+      <w:bookmarkEnd w:id="12"/>
+    </w:p>
+    <w:p>
+      <w:pPr>
+        <w:pStyle w:val="Prrafodelista"/>
+        <w:numPr>
+          <w:ilvl w:val="0"/>
+          <w:numId w:val="21"/>
+        </w:numPr>
+        <w:rPr>
+          <w:lang w:val="es-ES"/>
+        </w:rPr>
+      </w:pPr>
+      <w:r>
+        <w:rPr>
+          <w:lang w:val="es-ES"/>
+        </w:rPr>
+        <w:t>El sistema informa que no puede eliminarse u proyecto con horas cargadas</w:t>
+      </w:r>
+    </w:p>
+    <w:p>
+      <w:pPr>
+        <w:pStyle w:val="Prrafodelista"/>
+        <w:numPr>
+          <w:ilvl w:val="0"/>
+          <w:numId w:val="21"/>
+        </w:numPr>
+        <w:rPr>
+          <w:lang w:val="es-ES"/>
+        </w:rPr>
+      </w:pPr>
+      <w:r>
+        <w:rPr>
+          <w:lang w:val="es-ES"/>
+        </w:rPr>
+        <w:t>Fin CU</w:t>
+      </w:r>
+    </w:p>
+    <w:p>
+      <w:pPr>
+        <w:ind w:left="1068"/>
+        <w:rPr>
+          <w:b/>
+          <w:lang w:val="es-ES"/>
+        </w:rPr>
+      </w:pPr>
+    </w:p>
+    <w:p>
+      <w:pPr>
+        <w:pStyle w:val="Citadestacada"/>
+        <w:ind w:left="0"/>
+        <w:rPr>
+          <w:color w:val="auto"/>
+          <w:lang w:val="es-ES"/>
+        </w:rPr>
+      </w:pPr>
+      <w:r>
+        <w:rPr>
+          <w:color w:val="auto"/>
+          <w:lang w:val="es-ES"/>
+        </w:rPr>
+        <w:t>Información Adicional</w:t>
+      </w:r>
+    </w:p>
+    <w:p>
+      <w:pPr>
+        <w:pStyle w:val="Citadestacada"/>
+        <w:ind w:left="0"/>
+        <w:rPr>
+          <w:color w:val="auto"/>
+          <w:lang w:val="es-ES"/>
+        </w:rPr>
+      </w:pPr>
+      <w:r>
+        <w:rPr>
+          <w:color w:val="auto"/>
+          <w:lang w:val="es-ES"/>
+        </w:rPr>
+        <w:t>NA.</w:t>
+      </w:r>
     </w:p>
     <w:p>
       <w:pPr>
@@ -1383,7 +2510,7 @@
           <w:rFonts w:ascii="Cambria" w:hAnsi="Cambria"/>
           <w:noProof/>
         </w:rPr>
-        <w:t>1</w:t>
+        <w:t>3</w:t>
       </w:r>
     </w:fldSimple>
   </w:p>
@@ -1536,6 +2663,181 @@
     </w:lvl>
   </w:abstractNum>
   <w:abstractNum w:abstractNumId="1">
+    <w:nsid w:val="0B421492"/>
+    <w:multiLevelType w:val="hybridMultilevel"/>
+    <w:tmpl w:val="8F16B31E"/>
+    <w:lvl w:ilvl="0" w:tplc="90546A80">
+      <w:start w:val="1"/>
+      <w:numFmt w:val="lowerRoman"/>
+      <w:lvlText w:val="%1."/>
+      <w:lvlJc w:val="right"/>
+      <w:pPr>
+        <w:ind w:left="1428" w:hanging="360"/>
+      </w:pPr>
+      <w:rPr>
+        <w:rFonts w:hint="default"/>
+      </w:rPr>
+    </w:lvl>
+    <w:lvl w:ilvl="1" w:tplc="0C0A0019" w:tentative="1">
+      <w:start w:val="1"/>
+      <w:numFmt w:val="lowerLetter"/>
+      <w:lvlText w:val="%2."/>
+      <w:lvlJc w:val="left"/>
+      <w:pPr>
+        <w:ind w:left="2148" w:hanging="360"/>
+      </w:pPr>
+    </w:lvl>
+    <w:lvl w:ilvl="2" w:tplc="0C0A001B" w:tentative="1">
+      <w:start w:val="1"/>
+      <w:numFmt w:val="lowerRoman"/>
+      <w:lvlText w:val="%3."/>
+      <w:lvlJc w:val="right"/>
+      <w:pPr>
+        <w:ind w:left="2868" w:hanging="180"/>
+      </w:pPr>
+    </w:lvl>
+    <w:lvl w:ilvl="3" w:tplc="0C0A000F" w:tentative="1">
+      <w:start w:val="1"/>
+      <w:numFmt w:val="decimal"/>
+      <w:lvlText w:val="%4."/>
+      <w:lvlJc w:val="left"/>
+      <w:pPr>
+        <w:ind w:left="3588" w:hanging="360"/>
+      </w:pPr>
+    </w:lvl>
+    <w:lvl w:ilvl="4" w:tplc="0C0A0019" w:tentative="1">
+      <w:start w:val="1"/>
+      <w:numFmt w:val="lowerLetter"/>
+      <w:lvlText w:val="%5."/>
+      <w:lvlJc w:val="left"/>
+      <w:pPr>
+        <w:ind w:left="4308" w:hanging="360"/>
+      </w:pPr>
+    </w:lvl>
+    <w:lvl w:ilvl="5" w:tplc="0C0A001B" w:tentative="1">
+      <w:start w:val="1"/>
+      <w:numFmt w:val="lowerRoman"/>
+      <w:lvlText w:val="%6."/>
+      <w:lvlJc w:val="right"/>
+      <w:pPr>
+        <w:ind w:left="5028" w:hanging="180"/>
+      </w:pPr>
+    </w:lvl>
+    <w:lvl w:ilvl="6" w:tplc="0C0A000F" w:tentative="1">
+      <w:start w:val="1"/>
+      <w:numFmt w:val="decimal"/>
+      <w:lvlText w:val="%7."/>
+      <w:lvlJc w:val="left"/>
+      <w:pPr>
+        <w:ind w:left="5748" w:hanging="360"/>
+      </w:pPr>
+    </w:lvl>
+    <w:lvl w:ilvl="7" w:tplc="0C0A0019" w:tentative="1">
+      <w:start w:val="1"/>
+      <w:numFmt w:val="lowerLetter"/>
+      <w:lvlText w:val="%8."/>
+      <w:lvlJc w:val="left"/>
+      <w:pPr>
+        <w:ind w:left="6468" w:hanging="360"/>
+      </w:pPr>
+    </w:lvl>
+    <w:lvl w:ilvl="8" w:tplc="0C0A001B" w:tentative="1">
+      <w:start w:val="1"/>
+      <w:numFmt w:val="lowerRoman"/>
+      <w:lvlText w:val="%9."/>
+      <w:lvlJc w:val="right"/>
+      <w:pPr>
+        <w:ind w:left="7188" w:hanging="180"/>
+      </w:pPr>
+    </w:lvl>
+  </w:abstractNum>
+  <w:abstractNum w:abstractNumId="2">
+    <w:nsid w:val="10665DEB"/>
+    <w:multiLevelType w:val="hybridMultilevel"/>
+    <w:tmpl w:val="F40E5B76"/>
+    <w:lvl w:ilvl="0" w:tplc="2C0A001B">
+      <w:start w:val="1"/>
+      <w:numFmt w:val="lowerRoman"/>
+      <w:lvlText w:val="%1."/>
+      <w:lvlJc w:val="right"/>
+      <w:pPr>
+        <w:ind w:left="1080" w:hanging="360"/>
+      </w:pPr>
+    </w:lvl>
+    <w:lvl w:ilvl="1" w:tplc="2C0A0019" w:tentative="1">
+      <w:start w:val="1"/>
+      <w:numFmt w:val="lowerLetter"/>
+      <w:lvlText w:val="%2."/>
+      <w:lvlJc w:val="left"/>
+      <w:pPr>
+        <w:ind w:left="1800" w:hanging="360"/>
+      </w:pPr>
+    </w:lvl>
+    <w:lvl w:ilvl="2" w:tplc="2C0A001B" w:tentative="1">
+      <w:start w:val="1"/>
+      <w:numFmt w:val="lowerRoman"/>
+      <w:lvlText w:val="%3."/>
+      <w:lvlJc w:val="right"/>
+      <w:pPr>
+        <w:ind w:left="2520" w:hanging="180"/>
+      </w:pPr>
+    </w:lvl>
+    <w:lvl w:ilvl="3" w:tplc="2C0A000F" w:tentative="1">
+      <w:start w:val="1"/>
+      <w:numFmt w:val="decimal"/>
+      <w:lvlText w:val="%4."/>
+      <w:lvlJc w:val="left"/>
+      <w:pPr>
+        <w:ind w:left="3240" w:hanging="360"/>
+      </w:pPr>
+    </w:lvl>
+    <w:lvl w:ilvl="4" w:tplc="2C0A0019" w:tentative="1">
+      <w:start w:val="1"/>
+      <w:numFmt w:val="lowerLetter"/>
+      <w:lvlText w:val="%5."/>
+      <w:lvlJc w:val="left"/>
+      <w:pPr>
+        <w:ind w:left="3960" w:hanging="360"/>
+      </w:pPr>
+    </w:lvl>
+    <w:lvl w:ilvl="5" w:tplc="2C0A001B" w:tentative="1">
+      <w:start w:val="1"/>
+      <w:numFmt w:val="lowerRoman"/>
+      <w:lvlText w:val="%6."/>
+      <w:lvlJc w:val="right"/>
+      <w:pPr>
+        <w:ind w:left="4680" w:hanging="180"/>
+      </w:pPr>
+    </w:lvl>
+    <w:lvl w:ilvl="6" w:tplc="2C0A000F" w:tentative="1">
+      <w:start w:val="1"/>
+      <w:numFmt w:val="decimal"/>
+      <w:lvlText w:val="%7."/>
+      <w:lvlJc w:val="left"/>
+      <w:pPr>
+        <w:ind w:left="5400" w:hanging="360"/>
+      </w:pPr>
+    </w:lvl>
+    <w:lvl w:ilvl="7" w:tplc="2C0A0019" w:tentative="1">
+      <w:start w:val="1"/>
+      <w:numFmt w:val="lowerLetter"/>
+      <w:lvlText w:val="%8."/>
+      <w:lvlJc w:val="left"/>
+      <w:pPr>
+        <w:ind w:left="6120" w:hanging="360"/>
+      </w:pPr>
+    </w:lvl>
+    <w:lvl w:ilvl="8" w:tplc="2C0A001B" w:tentative="1">
+      <w:start w:val="1"/>
+      <w:numFmt w:val="lowerRoman"/>
+      <w:lvlText w:val="%9."/>
+      <w:lvlJc w:val="right"/>
+      <w:pPr>
+        <w:ind w:left="6840" w:hanging="180"/>
+      </w:pPr>
+    </w:lvl>
+  </w:abstractNum>
+  <w:abstractNum w:abstractNumId="3">
     <w:nsid w:val="12340D51"/>
     <w:multiLevelType w:val="hybridMultilevel"/>
     <w:tmpl w:val="18664142"/>
@@ -1623,7 +2925,93 @@
       </w:pPr>
     </w:lvl>
   </w:abstractNum>
-  <w:abstractNum w:abstractNumId="2">
+  <w:abstractNum w:abstractNumId="4">
+    <w:nsid w:val="189D7335"/>
+    <w:multiLevelType w:val="hybridMultilevel"/>
+    <w:tmpl w:val="F40E5B76"/>
+    <w:lvl w:ilvl="0" w:tplc="2C0A001B">
+      <w:start w:val="1"/>
+      <w:numFmt w:val="lowerRoman"/>
+      <w:lvlText w:val="%1."/>
+      <w:lvlJc w:val="right"/>
+      <w:pPr>
+        <w:ind w:left="1440" w:hanging="360"/>
+      </w:pPr>
+    </w:lvl>
+    <w:lvl w:ilvl="1" w:tplc="2C0A0019" w:tentative="1">
+      <w:start w:val="1"/>
+      <w:numFmt w:val="lowerLetter"/>
+      <w:lvlText w:val="%2."/>
+      <w:lvlJc w:val="left"/>
+      <w:pPr>
+        <w:ind w:left="2160" w:hanging="360"/>
+      </w:pPr>
+    </w:lvl>
+    <w:lvl w:ilvl="2" w:tplc="2C0A001B" w:tentative="1">
+      <w:start w:val="1"/>
+      <w:numFmt w:val="lowerRoman"/>
+      <w:lvlText w:val="%3."/>
+      <w:lvlJc w:val="right"/>
+      <w:pPr>
+        <w:ind w:left="2880" w:hanging="180"/>
+      </w:pPr>
+    </w:lvl>
+    <w:lvl w:ilvl="3" w:tplc="2C0A000F" w:tentative="1">
+      <w:start w:val="1"/>
+      <w:numFmt w:val="decimal"/>
+      <w:lvlText w:val="%4."/>
+      <w:lvlJc w:val="left"/>
+      <w:pPr>
+        <w:ind w:left="3600" w:hanging="360"/>
+      </w:pPr>
+    </w:lvl>
+    <w:lvl w:ilvl="4" w:tplc="2C0A0019" w:tentative="1">
+      <w:start w:val="1"/>
+      <w:numFmt w:val="lowerLetter"/>
+      <w:lvlText w:val="%5."/>
+      <w:lvlJc w:val="left"/>
+      <w:pPr>
+        <w:ind w:left="4320" w:hanging="360"/>
+      </w:pPr>
+    </w:lvl>
+    <w:lvl w:ilvl="5" w:tplc="2C0A001B" w:tentative="1">
+      <w:start w:val="1"/>
+      <w:numFmt w:val="lowerRoman"/>
+      <w:lvlText w:val="%6."/>
+      <w:lvlJc w:val="right"/>
+      <w:pPr>
+        <w:ind w:left="5040" w:hanging="180"/>
+      </w:pPr>
+    </w:lvl>
+    <w:lvl w:ilvl="6" w:tplc="2C0A000F" w:tentative="1">
+      <w:start w:val="1"/>
+      <w:numFmt w:val="decimal"/>
+      <w:lvlText w:val="%7."/>
+      <w:lvlJc w:val="left"/>
+      <w:pPr>
+        <w:ind w:left="5760" w:hanging="360"/>
+      </w:pPr>
+    </w:lvl>
+    <w:lvl w:ilvl="7" w:tplc="2C0A0019" w:tentative="1">
+      <w:start w:val="1"/>
+      <w:numFmt w:val="lowerLetter"/>
+      <w:lvlText w:val="%8."/>
+      <w:lvlJc w:val="left"/>
+      <w:pPr>
+        <w:ind w:left="6480" w:hanging="360"/>
+      </w:pPr>
+    </w:lvl>
+    <w:lvl w:ilvl="8" w:tplc="2C0A001B" w:tentative="1">
+      <w:start w:val="1"/>
+      <w:numFmt w:val="lowerRoman"/>
+      <w:lvlText w:val="%9."/>
+      <w:lvlJc w:val="right"/>
+      <w:pPr>
+        <w:ind w:left="7200" w:hanging="180"/>
+      </w:pPr>
+    </w:lvl>
+  </w:abstractNum>
+  <w:abstractNum w:abstractNumId="5">
     <w:nsid w:val="1C785ED6"/>
     <w:multiLevelType w:val="hybridMultilevel"/>
     <w:tmpl w:val="F01C24AE"/>
@@ -1712,7 +3100,7 @@
       </w:pPr>
     </w:lvl>
   </w:abstractNum>
-  <w:abstractNum w:abstractNumId="3">
+  <w:abstractNum w:abstractNumId="6">
     <w:nsid w:val="1D770AE9"/>
     <w:multiLevelType w:val="hybridMultilevel"/>
     <w:tmpl w:val="C7A23F4E"/>
@@ -1728,7 +3116,7 @@
         <w:rFonts w:hint="default"/>
       </w:rPr>
     </w:lvl>
-    <w:lvl w:ilvl="1" w:tplc="2C0A0019" w:tentative="1">
+    <w:lvl w:ilvl="1" w:tplc="2C0A0019">
       <w:start w:val="1"/>
       <w:numFmt w:val="lowerLetter"/>
       <w:lvlText w:val="%2."/>
@@ -1801,7 +3189,271 @@
       </w:pPr>
     </w:lvl>
   </w:abstractNum>
-  <w:abstractNum w:abstractNumId="4">
+  <w:abstractNum w:abstractNumId="7">
+    <w:nsid w:val="2480784C"/>
+    <w:multiLevelType w:val="hybridMultilevel"/>
+    <w:tmpl w:val="F40E5B76"/>
+    <w:lvl w:ilvl="0" w:tplc="2C0A001B">
+      <w:start w:val="1"/>
+      <w:numFmt w:val="lowerRoman"/>
+      <w:lvlText w:val="%1."/>
+      <w:lvlJc w:val="right"/>
+      <w:pPr>
+        <w:ind w:left="1080" w:hanging="360"/>
+      </w:pPr>
+    </w:lvl>
+    <w:lvl w:ilvl="1" w:tplc="2C0A0019" w:tentative="1">
+      <w:start w:val="1"/>
+      <w:numFmt w:val="lowerLetter"/>
+      <w:lvlText w:val="%2."/>
+      <w:lvlJc w:val="left"/>
+      <w:pPr>
+        <w:ind w:left="1800" w:hanging="360"/>
+      </w:pPr>
+    </w:lvl>
+    <w:lvl w:ilvl="2" w:tplc="2C0A001B" w:tentative="1">
+      <w:start w:val="1"/>
+      <w:numFmt w:val="lowerRoman"/>
+      <w:lvlText w:val="%3."/>
+      <w:lvlJc w:val="right"/>
+      <w:pPr>
+        <w:ind w:left="2520" w:hanging="180"/>
+      </w:pPr>
+    </w:lvl>
+    <w:lvl w:ilvl="3" w:tplc="2C0A000F" w:tentative="1">
+      <w:start w:val="1"/>
+      <w:numFmt w:val="decimal"/>
+      <w:lvlText w:val="%4."/>
+      <w:lvlJc w:val="left"/>
+      <w:pPr>
+        <w:ind w:left="3240" w:hanging="360"/>
+      </w:pPr>
+    </w:lvl>
+    <w:lvl w:ilvl="4" w:tplc="2C0A0019" w:tentative="1">
+      <w:start w:val="1"/>
+      <w:numFmt w:val="lowerLetter"/>
+      <w:lvlText w:val="%5."/>
+      <w:lvlJc w:val="left"/>
+      <w:pPr>
+        <w:ind w:left="3960" w:hanging="360"/>
+      </w:pPr>
+    </w:lvl>
+    <w:lvl w:ilvl="5" w:tplc="2C0A001B" w:tentative="1">
+      <w:start w:val="1"/>
+      <w:numFmt w:val="lowerRoman"/>
+      <w:lvlText w:val="%6."/>
+      <w:lvlJc w:val="right"/>
+      <w:pPr>
+        <w:ind w:left="4680" w:hanging="180"/>
+      </w:pPr>
+    </w:lvl>
+    <w:lvl w:ilvl="6" w:tplc="2C0A000F" w:tentative="1">
+      <w:start w:val="1"/>
+      <w:numFmt w:val="decimal"/>
+      <w:lvlText w:val="%7."/>
+      <w:lvlJc w:val="left"/>
+      <w:pPr>
+        <w:ind w:left="5400" w:hanging="360"/>
+      </w:pPr>
+    </w:lvl>
+    <w:lvl w:ilvl="7" w:tplc="2C0A0019" w:tentative="1">
+      <w:start w:val="1"/>
+      <w:numFmt w:val="lowerLetter"/>
+      <w:lvlText w:val="%8."/>
+      <w:lvlJc w:val="left"/>
+      <w:pPr>
+        <w:ind w:left="6120" w:hanging="360"/>
+      </w:pPr>
+    </w:lvl>
+    <w:lvl w:ilvl="8" w:tplc="2C0A001B" w:tentative="1">
+      <w:start w:val="1"/>
+      <w:numFmt w:val="lowerRoman"/>
+      <w:lvlText w:val="%9."/>
+      <w:lvlJc w:val="right"/>
+      <w:pPr>
+        <w:ind w:left="6840" w:hanging="180"/>
+      </w:pPr>
+    </w:lvl>
+  </w:abstractNum>
+  <w:abstractNum w:abstractNumId="8">
+    <w:nsid w:val="29107D28"/>
+    <w:multiLevelType w:val="hybridMultilevel"/>
+    <w:tmpl w:val="510E15FC"/>
+    <w:lvl w:ilvl="0" w:tplc="599C27CE">
+      <w:start w:val="1"/>
+      <w:numFmt w:val="decimal"/>
+      <w:lvlText w:val="A%1."/>
+      <w:lvlJc w:val="left"/>
+      <w:pPr>
+        <w:ind w:left="1080" w:hanging="360"/>
+      </w:pPr>
+      <w:rPr>
+        <w:rFonts w:hint="default"/>
+      </w:rPr>
+    </w:lvl>
+    <w:lvl w:ilvl="1" w:tplc="599C27CE">
+      <w:start w:val="1"/>
+      <w:numFmt w:val="decimal"/>
+      <w:lvlText w:val="A%2."/>
+      <w:lvlJc w:val="left"/>
+      <w:pPr>
+        <w:ind w:left="903" w:hanging="360"/>
+      </w:pPr>
+      <w:rPr>
+        <w:rFonts w:hint="default"/>
+      </w:rPr>
+    </w:lvl>
+    <w:lvl w:ilvl="2" w:tplc="0409001B" w:tentative="1">
+      <w:start w:val="1"/>
+      <w:numFmt w:val="lowerRoman"/>
+      <w:lvlText w:val="%3."/>
+      <w:lvlJc w:val="right"/>
+      <w:pPr>
+        <w:ind w:left="1623" w:hanging="180"/>
+      </w:pPr>
+    </w:lvl>
+    <w:lvl w:ilvl="3" w:tplc="0409000F" w:tentative="1">
+      <w:start w:val="1"/>
+      <w:numFmt w:val="decimal"/>
+      <w:lvlText w:val="%4."/>
+      <w:lvlJc w:val="left"/>
+      <w:pPr>
+        <w:ind w:left="2343" w:hanging="360"/>
+      </w:pPr>
+    </w:lvl>
+    <w:lvl w:ilvl="4" w:tplc="04090019" w:tentative="1">
+      <w:start w:val="1"/>
+      <w:numFmt w:val="lowerLetter"/>
+      <w:lvlText w:val="%5."/>
+      <w:lvlJc w:val="left"/>
+      <w:pPr>
+        <w:ind w:left="3063" w:hanging="360"/>
+      </w:pPr>
+    </w:lvl>
+    <w:lvl w:ilvl="5" w:tplc="0409001B" w:tentative="1">
+      <w:start w:val="1"/>
+      <w:numFmt w:val="lowerRoman"/>
+      <w:lvlText w:val="%6."/>
+      <w:lvlJc w:val="right"/>
+      <w:pPr>
+        <w:ind w:left="3783" w:hanging="180"/>
+      </w:pPr>
+    </w:lvl>
+    <w:lvl w:ilvl="6" w:tplc="0409000F" w:tentative="1">
+      <w:start w:val="1"/>
+      <w:numFmt w:val="decimal"/>
+      <w:lvlText w:val="%7."/>
+      <w:lvlJc w:val="left"/>
+      <w:pPr>
+        <w:ind w:left="4503" w:hanging="360"/>
+      </w:pPr>
+    </w:lvl>
+    <w:lvl w:ilvl="7" w:tplc="04090019" w:tentative="1">
+      <w:start w:val="1"/>
+      <w:numFmt w:val="lowerLetter"/>
+      <w:lvlText w:val="%8."/>
+      <w:lvlJc w:val="left"/>
+      <w:pPr>
+        <w:ind w:left="5223" w:hanging="360"/>
+      </w:pPr>
+    </w:lvl>
+    <w:lvl w:ilvl="8" w:tplc="0409001B" w:tentative="1">
+      <w:start w:val="1"/>
+      <w:numFmt w:val="lowerRoman"/>
+      <w:lvlText w:val="%9."/>
+      <w:lvlJc w:val="right"/>
+      <w:pPr>
+        <w:ind w:left="5943" w:hanging="180"/>
+      </w:pPr>
+    </w:lvl>
+  </w:abstractNum>
+  <w:abstractNum w:abstractNumId="9">
+    <w:nsid w:val="36406E5E"/>
+    <w:multiLevelType w:val="hybridMultilevel"/>
+    <w:tmpl w:val="D1A0642C"/>
+    <w:lvl w:ilvl="0" w:tplc="2C0A001B">
+      <w:start w:val="1"/>
+      <w:numFmt w:val="lowerRoman"/>
+      <w:lvlText w:val="%1."/>
+      <w:lvlJc w:val="right"/>
+      <w:pPr>
+        <w:ind w:left="1428" w:hanging="360"/>
+      </w:pPr>
+    </w:lvl>
+    <w:lvl w:ilvl="1" w:tplc="0C0A0019" w:tentative="1">
+      <w:start w:val="1"/>
+      <w:numFmt w:val="lowerLetter"/>
+      <w:lvlText w:val="%2."/>
+      <w:lvlJc w:val="left"/>
+      <w:pPr>
+        <w:ind w:left="2148" w:hanging="360"/>
+      </w:pPr>
+    </w:lvl>
+    <w:lvl w:ilvl="2" w:tplc="0C0A001B" w:tentative="1">
+      <w:start w:val="1"/>
+      <w:numFmt w:val="lowerRoman"/>
+      <w:lvlText w:val="%3."/>
+      <w:lvlJc w:val="right"/>
+      <w:pPr>
+        <w:ind w:left="2868" w:hanging="180"/>
+      </w:pPr>
+    </w:lvl>
+    <w:lvl w:ilvl="3" w:tplc="0C0A000F" w:tentative="1">
+      <w:start w:val="1"/>
+      <w:numFmt w:val="decimal"/>
+      <w:lvlText w:val="%4."/>
+      <w:lvlJc w:val="left"/>
+      <w:pPr>
+        <w:ind w:left="3588" w:hanging="360"/>
+      </w:pPr>
+    </w:lvl>
+    <w:lvl w:ilvl="4" w:tplc="0C0A0019" w:tentative="1">
+      <w:start w:val="1"/>
+      <w:numFmt w:val="lowerLetter"/>
+      <w:lvlText w:val="%5."/>
+      <w:lvlJc w:val="left"/>
+      <w:pPr>
+        <w:ind w:left="4308" w:hanging="360"/>
+      </w:pPr>
+    </w:lvl>
+    <w:lvl w:ilvl="5" w:tplc="0C0A001B" w:tentative="1">
+      <w:start w:val="1"/>
+      <w:numFmt w:val="lowerRoman"/>
+      <w:lvlText w:val="%6."/>
+      <w:lvlJc w:val="right"/>
+      <w:pPr>
+        <w:ind w:left="5028" w:hanging="180"/>
+      </w:pPr>
+    </w:lvl>
+    <w:lvl w:ilvl="6" w:tplc="0C0A000F" w:tentative="1">
+      <w:start w:val="1"/>
+      <w:numFmt w:val="decimal"/>
+      <w:lvlText w:val="%7."/>
+      <w:lvlJc w:val="left"/>
+      <w:pPr>
+        <w:ind w:left="5748" w:hanging="360"/>
+      </w:pPr>
+    </w:lvl>
+    <w:lvl w:ilvl="7" w:tplc="0C0A0019" w:tentative="1">
+      <w:start w:val="1"/>
+      <w:numFmt w:val="lowerLetter"/>
+      <w:lvlText w:val="%8."/>
+      <w:lvlJc w:val="left"/>
+      <w:pPr>
+        <w:ind w:left="6468" w:hanging="360"/>
+      </w:pPr>
+    </w:lvl>
+    <w:lvl w:ilvl="8" w:tplc="0C0A001B" w:tentative="1">
+      <w:start w:val="1"/>
+      <w:numFmt w:val="lowerRoman"/>
+      <w:lvlText w:val="%9."/>
+      <w:lvlJc w:val="right"/>
+      <w:pPr>
+        <w:ind w:left="7188" w:hanging="180"/>
+      </w:pPr>
+    </w:lvl>
+  </w:abstractNum>
+  <w:abstractNum w:abstractNumId="10">
     <w:nsid w:val="3F9A2617"/>
     <w:multiLevelType w:val="hybridMultilevel"/>
     <w:tmpl w:val="F2A4002C"/>
@@ -1887,7 +3539,7 @@
       </w:pPr>
     </w:lvl>
   </w:abstractNum>
-  <w:abstractNum w:abstractNumId="5">
+  <w:abstractNum w:abstractNumId="11">
     <w:nsid w:val="402755E3"/>
     <w:multiLevelType w:val="hybridMultilevel"/>
     <w:tmpl w:val="54E43304"/>
@@ -1973,7 +3625,7 @@
       </w:pPr>
     </w:lvl>
   </w:abstractNum>
-  <w:abstractNum w:abstractNumId="6">
+  <w:abstractNum w:abstractNumId="12">
     <w:nsid w:val="44065459"/>
     <w:multiLevelType w:val="multilevel"/>
     <w:tmpl w:val="8B0E05F2"/>
@@ -2086,7 +3738,96 @@
       </w:rPr>
     </w:lvl>
   </w:abstractNum>
-  <w:abstractNum w:abstractNumId="7">
+  <w:abstractNum w:abstractNumId="13">
+    <w:nsid w:val="44280021"/>
+    <w:multiLevelType w:val="hybridMultilevel"/>
+    <w:tmpl w:val="3626B414"/>
+    <w:lvl w:ilvl="0" w:tplc="A7A4B1CA">
+      <w:start w:val="1"/>
+      <w:numFmt w:val="decimal"/>
+      <w:lvlText w:val="E%1"/>
+      <w:lvlJc w:val="left"/>
+      <w:pPr>
+        <w:ind w:left="720" w:hanging="360"/>
+      </w:pPr>
+      <w:rPr>
+        <w:rFonts w:hint="default"/>
+      </w:rPr>
+    </w:lvl>
+    <w:lvl w:ilvl="1" w:tplc="0C0A0019" w:tentative="1">
+      <w:start w:val="1"/>
+      <w:numFmt w:val="lowerLetter"/>
+      <w:lvlText w:val="%2."/>
+      <w:lvlJc w:val="left"/>
+      <w:pPr>
+        <w:ind w:left="1440" w:hanging="360"/>
+      </w:pPr>
+    </w:lvl>
+    <w:lvl w:ilvl="2" w:tplc="0C0A001B" w:tentative="1">
+      <w:start w:val="1"/>
+      <w:numFmt w:val="lowerRoman"/>
+      <w:lvlText w:val="%3."/>
+      <w:lvlJc w:val="right"/>
+      <w:pPr>
+        <w:ind w:left="2160" w:hanging="180"/>
+      </w:pPr>
+    </w:lvl>
+    <w:lvl w:ilvl="3" w:tplc="0C0A000F" w:tentative="1">
+      <w:start w:val="1"/>
+      <w:numFmt w:val="decimal"/>
+      <w:lvlText w:val="%4."/>
+      <w:lvlJc w:val="left"/>
+      <w:pPr>
+        <w:ind w:left="2880" w:hanging="360"/>
+      </w:pPr>
+    </w:lvl>
+    <w:lvl w:ilvl="4" w:tplc="0C0A0019" w:tentative="1">
+      <w:start w:val="1"/>
+      <w:numFmt w:val="lowerLetter"/>
+      <w:lvlText w:val="%5."/>
+      <w:lvlJc w:val="left"/>
+      <w:pPr>
+        <w:ind w:left="3600" w:hanging="360"/>
+      </w:pPr>
+    </w:lvl>
+    <w:lvl w:ilvl="5" w:tplc="0C0A001B" w:tentative="1">
+      <w:start w:val="1"/>
+      <w:numFmt w:val="lowerRoman"/>
+      <w:lvlText w:val="%6."/>
+      <w:lvlJc w:val="right"/>
+      <w:pPr>
+        <w:ind w:left="4320" w:hanging="180"/>
+      </w:pPr>
+    </w:lvl>
+    <w:lvl w:ilvl="6" w:tplc="0C0A000F" w:tentative="1">
+      <w:start w:val="1"/>
+      <w:numFmt w:val="decimal"/>
+      <w:lvlText w:val="%7."/>
+      <w:lvlJc w:val="left"/>
+      <w:pPr>
+        <w:ind w:left="5040" w:hanging="360"/>
+      </w:pPr>
+    </w:lvl>
+    <w:lvl w:ilvl="7" w:tplc="0C0A0019" w:tentative="1">
+      <w:start w:val="1"/>
+      <w:numFmt w:val="lowerLetter"/>
+      <w:lvlText w:val="%8."/>
+      <w:lvlJc w:val="left"/>
+      <w:pPr>
+        <w:ind w:left="5760" w:hanging="360"/>
+      </w:pPr>
+    </w:lvl>
+    <w:lvl w:ilvl="8" w:tplc="0C0A001B" w:tentative="1">
+      <w:start w:val="1"/>
+      <w:numFmt w:val="lowerRoman"/>
+      <w:lvlText w:val="%9."/>
+      <w:lvlJc w:val="right"/>
+      <w:pPr>
+        <w:ind w:left="6480" w:hanging="180"/>
+      </w:pPr>
+    </w:lvl>
+  </w:abstractNum>
+  <w:abstractNum w:abstractNumId="14">
     <w:nsid w:val="46CF3907"/>
     <w:multiLevelType w:val="hybridMultilevel"/>
     <w:tmpl w:val="4FF4AAB8"/>
@@ -2175,7 +3916,96 @@
       </w:pPr>
     </w:lvl>
   </w:abstractNum>
-  <w:abstractNum w:abstractNumId="8">
+  <w:abstractNum w:abstractNumId="15">
+    <w:nsid w:val="47E14045"/>
+    <w:multiLevelType w:val="hybridMultilevel"/>
+    <w:tmpl w:val="B48AAD8C"/>
+    <w:lvl w:ilvl="0" w:tplc="2CD8C058">
+      <w:start w:val="1"/>
+      <w:numFmt w:val="lowerRoman"/>
+      <w:lvlText w:val="%1."/>
+      <w:lvlJc w:val="right"/>
+      <w:pPr>
+        <w:ind w:left="1428" w:hanging="360"/>
+      </w:pPr>
+      <w:rPr>
+        <w:rFonts w:hint="default"/>
+      </w:rPr>
+    </w:lvl>
+    <w:lvl w:ilvl="1" w:tplc="0C0A0019" w:tentative="1">
+      <w:start w:val="1"/>
+      <w:numFmt w:val="lowerLetter"/>
+      <w:lvlText w:val="%2."/>
+      <w:lvlJc w:val="left"/>
+      <w:pPr>
+        <w:ind w:left="2148" w:hanging="360"/>
+      </w:pPr>
+    </w:lvl>
+    <w:lvl w:ilvl="2" w:tplc="0C0A001B" w:tentative="1">
+      <w:start w:val="1"/>
+      <w:numFmt w:val="lowerRoman"/>
+      <w:lvlText w:val="%3."/>
+      <w:lvlJc w:val="right"/>
+      <w:pPr>
+        <w:ind w:left="2868" w:hanging="180"/>
+      </w:pPr>
+    </w:lvl>
+    <w:lvl w:ilvl="3" w:tplc="0C0A000F" w:tentative="1">
+      <w:start w:val="1"/>
+      <w:numFmt w:val="decimal"/>
+      <w:lvlText w:val="%4."/>
+      <w:lvlJc w:val="left"/>
+      <w:pPr>
+        <w:ind w:left="3588" w:hanging="360"/>
+      </w:pPr>
+    </w:lvl>
+    <w:lvl w:ilvl="4" w:tplc="0C0A0019" w:tentative="1">
+      <w:start w:val="1"/>
+      <w:numFmt w:val="lowerLetter"/>
+      <w:lvlText w:val="%5."/>
+      <w:lvlJc w:val="left"/>
+      <w:pPr>
+        <w:ind w:left="4308" w:hanging="360"/>
+      </w:pPr>
+    </w:lvl>
+    <w:lvl w:ilvl="5" w:tplc="0C0A001B" w:tentative="1">
+      <w:start w:val="1"/>
+      <w:numFmt w:val="lowerRoman"/>
+      <w:lvlText w:val="%6."/>
+      <w:lvlJc w:val="right"/>
+      <w:pPr>
+        <w:ind w:left="5028" w:hanging="180"/>
+      </w:pPr>
+    </w:lvl>
+    <w:lvl w:ilvl="6" w:tplc="0C0A000F" w:tentative="1">
+      <w:start w:val="1"/>
+      <w:numFmt w:val="decimal"/>
+      <w:lvlText w:val="%7."/>
+      <w:lvlJc w:val="left"/>
+      <w:pPr>
+        <w:ind w:left="5748" w:hanging="360"/>
+      </w:pPr>
+    </w:lvl>
+    <w:lvl w:ilvl="7" w:tplc="0C0A0019" w:tentative="1">
+      <w:start w:val="1"/>
+      <w:numFmt w:val="lowerLetter"/>
+      <w:lvlText w:val="%8."/>
+      <w:lvlJc w:val="left"/>
+      <w:pPr>
+        <w:ind w:left="6468" w:hanging="360"/>
+      </w:pPr>
+    </w:lvl>
+    <w:lvl w:ilvl="8" w:tplc="0C0A001B" w:tentative="1">
+      <w:start w:val="1"/>
+      <w:numFmt w:val="lowerRoman"/>
+      <w:lvlText w:val="%9."/>
+      <w:lvlJc w:val="right"/>
+      <w:pPr>
+        <w:ind w:left="7188" w:hanging="180"/>
+      </w:pPr>
+    </w:lvl>
+  </w:abstractNum>
+  <w:abstractNum w:abstractNumId="16">
     <w:nsid w:val="4B6F33CD"/>
     <w:multiLevelType w:val="hybridMultilevel"/>
     <w:tmpl w:val="01A6BCD0"/>
@@ -2288,7 +4118,7 @@
       </w:rPr>
     </w:lvl>
   </w:abstractNum>
-  <w:abstractNum w:abstractNumId="9">
+  <w:abstractNum w:abstractNumId="17">
     <w:nsid w:val="50510C19"/>
     <w:multiLevelType w:val="hybridMultilevel"/>
     <w:tmpl w:val="735E3724"/>
@@ -2377,7 +4207,182 @@
       </w:pPr>
     </w:lvl>
   </w:abstractNum>
-  <w:abstractNum w:abstractNumId="10">
+  <w:abstractNum w:abstractNumId="18">
+    <w:nsid w:val="514B69E3"/>
+    <w:multiLevelType w:val="hybridMultilevel"/>
+    <w:tmpl w:val="C9BA681A"/>
+    <w:lvl w:ilvl="0" w:tplc="07B2A606">
+      <w:start w:val="1"/>
+      <w:numFmt w:val="lowerRoman"/>
+      <w:lvlText w:val="%1."/>
+      <w:lvlJc w:val="right"/>
+      <w:pPr>
+        <w:ind w:left="1428" w:hanging="360"/>
+      </w:pPr>
+      <w:rPr>
+        <w:rFonts w:hint="default"/>
+      </w:rPr>
+    </w:lvl>
+    <w:lvl w:ilvl="1" w:tplc="2C0A0019" w:tentative="1">
+      <w:start w:val="1"/>
+      <w:numFmt w:val="lowerLetter"/>
+      <w:lvlText w:val="%2."/>
+      <w:lvlJc w:val="left"/>
+      <w:pPr>
+        <w:ind w:left="2148" w:hanging="360"/>
+      </w:pPr>
+    </w:lvl>
+    <w:lvl w:ilvl="2" w:tplc="2C0A001B" w:tentative="1">
+      <w:start w:val="1"/>
+      <w:numFmt w:val="lowerRoman"/>
+      <w:lvlText w:val="%3."/>
+      <w:lvlJc w:val="right"/>
+      <w:pPr>
+        <w:ind w:left="2868" w:hanging="180"/>
+      </w:pPr>
+    </w:lvl>
+    <w:lvl w:ilvl="3" w:tplc="2C0A000F" w:tentative="1">
+      <w:start w:val="1"/>
+      <w:numFmt w:val="decimal"/>
+      <w:lvlText w:val="%4."/>
+      <w:lvlJc w:val="left"/>
+      <w:pPr>
+        <w:ind w:left="3588" w:hanging="360"/>
+      </w:pPr>
+    </w:lvl>
+    <w:lvl w:ilvl="4" w:tplc="2C0A0019" w:tentative="1">
+      <w:start w:val="1"/>
+      <w:numFmt w:val="lowerLetter"/>
+      <w:lvlText w:val="%5."/>
+      <w:lvlJc w:val="left"/>
+      <w:pPr>
+        <w:ind w:left="4308" w:hanging="360"/>
+      </w:pPr>
+    </w:lvl>
+    <w:lvl w:ilvl="5" w:tplc="2C0A001B" w:tentative="1">
+      <w:start w:val="1"/>
+      <w:numFmt w:val="lowerRoman"/>
+      <w:lvlText w:val="%6."/>
+      <w:lvlJc w:val="right"/>
+      <w:pPr>
+        <w:ind w:left="5028" w:hanging="180"/>
+      </w:pPr>
+    </w:lvl>
+    <w:lvl w:ilvl="6" w:tplc="2C0A000F" w:tentative="1">
+      <w:start w:val="1"/>
+      <w:numFmt w:val="decimal"/>
+      <w:lvlText w:val="%7."/>
+      <w:lvlJc w:val="left"/>
+      <w:pPr>
+        <w:ind w:left="5748" w:hanging="360"/>
+      </w:pPr>
+    </w:lvl>
+    <w:lvl w:ilvl="7" w:tplc="2C0A0019" w:tentative="1">
+      <w:start w:val="1"/>
+      <w:numFmt w:val="lowerLetter"/>
+      <w:lvlText w:val="%8."/>
+      <w:lvlJc w:val="left"/>
+      <w:pPr>
+        <w:ind w:left="6468" w:hanging="360"/>
+      </w:pPr>
+    </w:lvl>
+    <w:lvl w:ilvl="8" w:tplc="2C0A001B" w:tentative="1">
+      <w:start w:val="1"/>
+      <w:numFmt w:val="lowerRoman"/>
+      <w:lvlText w:val="%9."/>
+      <w:lvlJc w:val="right"/>
+      <w:pPr>
+        <w:ind w:left="7188" w:hanging="180"/>
+      </w:pPr>
+    </w:lvl>
+  </w:abstractNum>
+  <w:abstractNum w:abstractNumId="19">
+    <w:nsid w:val="52357887"/>
+    <w:multiLevelType w:val="hybridMultilevel"/>
+    <w:tmpl w:val="37F6631C"/>
+    <w:lvl w:ilvl="0" w:tplc="0C0A000F">
+      <w:start w:val="1"/>
+      <w:numFmt w:val="decimal"/>
+      <w:lvlText w:val="%1."/>
+      <w:lvlJc w:val="left"/>
+      <w:pPr>
+        <w:ind w:left="720" w:hanging="360"/>
+      </w:pPr>
+    </w:lvl>
+    <w:lvl w:ilvl="1" w:tplc="0C0A0019" w:tentative="1">
+      <w:start w:val="1"/>
+      <w:numFmt w:val="lowerLetter"/>
+      <w:lvlText w:val="%2."/>
+      <w:lvlJc w:val="left"/>
+      <w:pPr>
+        <w:ind w:left="1440" w:hanging="360"/>
+      </w:pPr>
+    </w:lvl>
+    <w:lvl w:ilvl="2" w:tplc="0C0A001B" w:tentative="1">
+      <w:start w:val="1"/>
+      <w:numFmt w:val="lowerRoman"/>
+      <w:lvlText w:val="%3."/>
+      <w:lvlJc w:val="right"/>
+      <w:pPr>
+        <w:ind w:left="2160" w:hanging="180"/>
+      </w:pPr>
+    </w:lvl>
+    <w:lvl w:ilvl="3" w:tplc="0C0A000F" w:tentative="1">
+      <w:start w:val="1"/>
+      <w:numFmt w:val="decimal"/>
+      <w:lvlText w:val="%4."/>
+      <w:lvlJc w:val="left"/>
+      <w:pPr>
+        <w:ind w:left="2880" w:hanging="360"/>
+      </w:pPr>
+    </w:lvl>
+    <w:lvl w:ilvl="4" w:tplc="0C0A0019" w:tentative="1">
+      <w:start w:val="1"/>
+      <w:numFmt w:val="lowerLetter"/>
+      <w:lvlText w:val="%5."/>
+      <w:lvlJc w:val="left"/>
+      <w:pPr>
+        <w:ind w:left="3600" w:hanging="360"/>
+      </w:pPr>
+    </w:lvl>
+    <w:lvl w:ilvl="5" w:tplc="0C0A001B" w:tentative="1">
+      <w:start w:val="1"/>
+      <w:numFmt w:val="lowerRoman"/>
+      <w:lvlText w:val="%6."/>
+      <w:lvlJc w:val="right"/>
+      <w:pPr>
+        <w:ind w:left="4320" w:hanging="180"/>
+      </w:pPr>
+    </w:lvl>
+    <w:lvl w:ilvl="6" w:tplc="0C0A000F" w:tentative="1">
+      <w:start w:val="1"/>
+      <w:numFmt w:val="decimal"/>
+      <w:lvlText w:val="%7."/>
+      <w:lvlJc w:val="left"/>
+      <w:pPr>
+        <w:ind w:left="5040" w:hanging="360"/>
+      </w:pPr>
+    </w:lvl>
+    <w:lvl w:ilvl="7" w:tplc="0C0A0019" w:tentative="1">
+      <w:start w:val="1"/>
+      <w:numFmt w:val="lowerLetter"/>
+      <w:lvlText w:val="%8."/>
+      <w:lvlJc w:val="left"/>
+      <w:pPr>
+        <w:ind w:left="5760" w:hanging="360"/>
+      </w:pPr>
+    </w:lvl>
+    <w:lvl w:ilvl="8" w:tplc="0C0A001B" w:tentative="1">
+      <w:start w:val="1"/>
+      <w:numFmt w:val="lowerRoman"/>
+      <w:lvlText w:val="%9."/>
+      <w:lvlJc w:val="right"/>
+      <w:pPr>
+        <w:ind w:left="6480" w:hanging="180"/>
+      </w:pPr>
+    </w:lvl>
+  </w:abstractNum>
+  <w:abstractNum w:abstractNumId="20">
     <w:nsid w:val="531A50A1"/>
     <w:multiLevelType w:val="hybridMultilevel"/>
     <w:tmpl w:val="CB1A3784"/>
@@ -2491,37 +4496,67 @@
     </w:lvl>
   </w:abstractNum>
   <w:num w:numId="1">
-    <w:abstractNumId w:val="8"/>
+    <w:abstractNumId w:val="16"/>
   </w:num>
   <w:num w:numId="2">
-    <w:abstractNumId w:val="1"/>
+    <w:abstractNumId w:val="3"/>
   </w:num>
   <w:num w:numId="3">
-    <w:abstractNumId w:val="6"/>
+    <w:abstractNumId w:val="12"/>
   </w:num>
   <w:num w:numId="4">
-    <w:abstractNumId w:val="5"/>
+    <w:abstractNumId w:val="11"/>
   </w:num>
   <w:num w:numId="5">
-    <w:abstractNumId w:val="4"/>
+    <w:abstractNumId w:val="10"/>
   </w:num>
   <w:num w:numId="6">
     <w:abstractNumId w:val="0"/>
   </w:num>
   <w:num w:numId="7">
-    <w:abstractNumId w:val="3"/>
+    <w:abstractNumId w:val="6"/>
   </w:num>
   <w:num w:numId="8">
-    <w:abstractNumId w:val="10"/>
+    <w:abstractNumId w:val="20"/>
   </w:num>
   <w:num w:numId="9">
+    <w:abstractNumId w:val="17"/>
+  </w:num>
+  <w:num w:numId="10">
+    <w:abstractNumId w:val="5"/>
+  </w:num>
+  <w:num w:numId="11">
+    <w:abstractNumId w:val="14"/>
+  </w:num>
+  <w:num w:numId="12">
+    <w:abstractNumId w:val="7"/>
+  </w:num>
+  <w:num w:numId="13">
+    <w:abstractNumId w:val="4"/>
+  </w:num>
+  <w:num w:numId="14">
+    <w:abstractNumId w:val="2"/>
+  </w:num>
+  <w:num w:numId="15">
+    <w:abstractNumId w:val="8"/>
+  </w:num>
+  <w:num w:numId="16">
+    <w:abstractNumId w:val="18"/>
+  </w:num>
+  <w:num w:numId="17">
+    <w:abstractNumId w:val="19"/>
+  </w:num>
+  <w:num w:numId="18">
+    <w:abstractNumId w:val="13"/>
+  </w:num>
+  <w:num w:numId="19">
     <w:abstractNumId w:val="9"/>
   </w:num>
-  <w:num w:numId="10">
-    <w:abstractNumId w:val="2"/>
+  <w:num w:numId="20">
+    <w:abstractNumId w:val="15"/>
   </w:num>
-  <w:num w:numId="11">
-    <w:abstractNumId w:val="7"/>
+  <w:num w:numId="21">
+    <w:abstractNumId w:val="1"/>
   </w:num>
 </w:numbering>
 </file>
@@ -2807,7 +4842,7 @@
     <w:uiPriority w:val="99"/>
     <w:rsid w:val="0084785E"/>
   </w:style>
-  <w:style w:type="table" w:styleId="Listamedia1">
+  <w:style w:type="table" w:customStyle="1" w:styleId="Listamedia1">
     <w:name w:val="Medium List 1"/>
     <w:basedOn w:val="Tablanormal"/>
     <w:uiPriority w:val="65"/>

</xml_diff>

<commit_message>
Corrección CU01 - ABM Proyecto
</commit_message>
<xml_diff>
--- a/docs/Desarrollo/Casos de Uso/CU01 - ABM Proyecto.docx
+++ b/docs/Desarrollo/Casos de Uso/CU01 - ABM Proyecto.docx
@@ -4,7 +4,7 @@
   <w:body>
     <w:tbl>
       <w:tblPr>
-        <w:tblStyle w:val="Listamedia1"/>
+        <w:tblStyle w:val="Listamedia11"/>
         <w:tblW w:w="9228" w:type="dxa"/>
         <w:tblLayout w:type="fixed"/>
         <w:tblLook w:val="01A0"/>
@@ -256,7 +256,7 @@
                 <w:color w:val="auto"/>
                 <w:lang w:val="es-ES" w:eastAsia="es-ES"/>
               </w:rPr>
-              <w:t>El usuario debe tener la posibilidad de configurar las alertas para que el sistema pueda generar las mismas.</w:t>
+              <w:t>El caso de uso se activará cuando el usuario seleccione la opción de menú “Proyectos”</w:t>
             </w:r>
           </w:p>
         </w:tc>
@@ -1878,8 +1878,8 @@
           <w:lang w:val="es-ES"/>
         </w:rPr>
       </w:pPr>
-      <w:bookmarkStart w:id="5" w:name="_Ref296018429"/>
-      <w:bookmarkStart w:id="6" w:name="_Ref296424673"/>
+      <w:bookmarkStart w:id="5" w:name="_Ref296424673"/>
+      <w:bookmarkStart w:id="6" w:name="_Ref296018429"/>
       <w:r>
         <w:rPr>
           <w:rFonts w:ascii="Calibri" w:eastAsia="Calibri" w:hAnsi="Calibri" w:cs="Times New Roman"/>
@@ -1888,7 +1888,7 @@
         </w:rPr>
         <w:t>Si el usuario no ingresó un nombre de proyecto o este existe previamente</w:t>
       </w:r>
-      <w:bookmarkEnd w:id="6"/>
+      <w:bookmarkEnd w:id="5"/>
       <w:r>
         <w:rPr>
           <w:rFonts w:ascii="Calibri" w:eastAsia="Calibri" w:hAnsi="Calibri" w:cs="Times New Roman"/>
@@ -1897,7 +1897,7 @@
         </w:rPr>
         <w:t xml:space="preserve"> </w:t>
       </w:r>
-      <w:bookmarkEnd w:id="5"/>
+      <w:bookmarkEnd w:id="6"/>
     </w:p>
     <w:p>
       <w:pPr>
@@ -1984,8 +1984,8 @@
         </w:rPr>
         <w:t xml:space="preserve"> </w:t>
       </w:r>
-      <w:bookmarkStart w:id="7" w:name="_Ref296351520"/>
-      <w:bookmarkStart w:id="8" w:name="_Ref296424799"/>
+      <w:bookmarkStart w:id="7" w:name="_Ref296424799"/>
+      <w:bookmarkStart w:id="8" w:name="_Ref296351520"/>
       <w:r>
         <w:rPr>
           <w:rFonts w:ascii="Calibri" w:eastAsia="Calibri" w:hAnsi="Calibri" w:cs="Times New Roman"/>
@@ -1994,7 +1994,7 @@
         </w:rPr>
         <w:t>Si el usuario no ingresa el estado inicial</w:t>
       </w:r>
-      <w:bookmarkEnd w:id="8"/>
+      <w:bookmarkEnd w:id="7"/>
       <w:r>
         <w:rPr>
           <w:rFonts w:ascii="Calibri" w:eastAsia="Calibri" w:hAnsi="Calibri" w:cs="Times New Roman"/>
@@ -2003,7 +2003,7 @@
         </w:rPr>
         <w:t xml:space="preserve"> </w:t>
       </w:r>
-      <w:bookmarkEnd w:id="7"/>
+      <w:bookmarkEnd w:id="8"/>
     </w:p>
     <w:p>
       <w:pPr>
@@ -2510,7 +2510,7 @@
           <w:rFonts w:ascii="Cambria" w:hAnsi="Cambria"/>
           <w:noProof/>
         </w:rPr>
-        <w:t>3</w:t>
+        <w:t>1</w:t>
       </w:r>
     </w:fldSimple>
   </w:p>
@@ -4842,8 +4842,8 @@
     <w:uiPriority w:val="99"/>
     <w:rsid w:val="0084785E"/>
   </w:style>
-  <w:style w:type="table" w:customStyle="1" w:styleId="Listamedia1">
-    <w:name w:val="Medium List 1"/>
+  <w:style w:type="table" w:customStyle="1" w:styleId="Listamedia11">
+    <w:name w:val="Lista media 11"/>
     <w:basedOn w:val="Tablanormal"/>
     <w:uiPriority w:val="65"/>
     <w:rsid w:val="0063184E"/>

</xml_diff>

<commit_message>
Agrego CU02 - ABM Cliente
</commit_message>
<xml_diff>
--- a/docs/Desarrollo/Casos de Uso/CU01 - ABM Proyecto.docx
+++ b/docs/Desarrollo/Casos de Uso/CU01 - ABM Proyecto.docx
@@ -1652,7 +1652,10 @@
         </w:rPr>
       </w:pPr>
       <w:r>
-        <w:t xml:space="preserve">Despliega un mensaje “La tarea ha sido actualizada satisfactoriamente” y despliega la lista de </w:t>
+        <w:t xml:space="preserve">Despliega un mensaje “El proyecto </w:t>
+      </w:r>
+      <w:r>
+        <w:t xml:space="preserve">ha sido actualizada satisfactoriamente” y despliega la lista de </w:t>
       </w:r>
       <w:r>
         <w:t>proyectos</w:t>
@@ -1733,7 +1736,13 @@
         <w:t xml:space="preserve">El usuario selecciona un proyecto </w:t>
       </w:r>
       <w:r>
-        <w:t>creada por él y presiona el botón derecho del mouse para editar la tarea.</w:t>
+        <w:t xml:space="preserve">creada por él y presiona el botón derecho del mouse para editar </w:t>
+      </w:r>
+      <w:r>
+        <w:t>el proyecto</w:t>
+      </w:r>
+      <w:r>
+        <w:t>.</w:t>
       </w:r>
     </w:p>
     <w:p>
@@ -1746,7 +1755,13 @@
         <w:ind w:left="1440"/>
       </w:pPr>
       <w:r>
-        <w:t>Despliega el componente correspondiente para modificar la tarea.</w:t>
+        <w:t>Despliega el componente c</w:t>
+      </w:r>
+      <w:r>
+        <w:t>orrespondiente para modificar el proyecto</w:t>
+      </w:r>
+      <w:r>
+        <w:t>.</w:t>
       </w:r>
     </w:p>
     <w:p>
@@ -2510,7 +2525,7 @@
           <w:rFonts w:ascii="Cambria" w:hAnsi="Cambria"/>
           <w:noProof/>
         </w:rPr>
-        <w:t>1</w:t>
+        <w:t>3</w:t>
       </w:r>
     </w:fldSimple>
   </w:p>

</xml_diff>